<commit_message>
actualizado casos de uso
</commit_message>
<xml_diff>
--- a/DP1-2022- Plantilla para Entregable 1 - Documento de Requisitos y Análisis del sistema.docx
+++ b/DP1-2022- Plantilla para Entregable 1 - Documento de Requisitos y Análisis del sistema.docx
@@ -243,7 +243,7 @@
           <w:szCs w:val="26"/>
           <w:rtl w:val="0"/>
         </w:rPr>
-        <w:t xml:space="preserve">En proceso de grabación y edición</w:t>
+        <w:t xml:space="preserve">AÑADIR VIDEO</w:t>
       </w:r>
       <w:r>
         <w:rPr>
@@ -281,7 +281,7 @@
         <w:widowControl w:val="1"/>
         <w:numPr>
           <w:ilvl w:val="0"/>
-          <w:numId w:val="4"/>
+          <w:numId w:val="3"/>
         </w:numPr>
         <w:pBdr>
           <w:top w:space="0" w:sz="0" w:val="nil"/>
@@ -330,7 +330,7 @@
         <w:widowControl w:val="1"/>
         <w:numPr>
           <w:ilvl w:val="0"/>
-          <w:numId w:val="4"/>
+          <w:numId w:val="3"/>
         </w:numPr>
         <w:pBdr>
           <w:top w:space="0" w:sz="0" w:val="nil"/>
@@ -377,7 +377,7 @@
         <w:widowControl w:val="1"/>
         <w:numPr>
           <w:ilvl w:val="0"/>
-          <w:numId w:val="4"/>
+          <w:numId w:val="3"/>
         </w:numPr>
         <w:pBdr>
           <w:top w:space="0" w:sz="0" w:val="nil"/>
@@ -424,7 +424,7 @@
         <w:widowControl w:val="1"/>
         <w:numPr>
           <w:ilvl w:val="0"/>
-          <w:numId w:val="4"/>
+          <w:numId w:val="3"/>
         </w:numPr>
         <w:pBdr>
           <w:top w:space="0" w:sz="0" w:val="nil"/>
@@ -471,7 +471,7 @@
         <w:widowControl w:val="1"/>
         <w:numPr>
           <w:ilvl w:val="0"/>
-          <w:numId w:val="4"/>
+          <w:numId w:val="3"/>
         </w:numPr>
         <w:pBdr>
           <w:top w:space="0" w:sz="0" w:val="nil"/>
@@ -520,7 +520,7 @@
         <w:widowControl w:val="1"/>
         <w:numPr>
           <w:ilvl w:val="0"/>
-          <w:numId w:val="4"/>
+          <w:numId w:val="3"/>
         </w:numPr>
         <w:pBdr>
           <w:top w:space="0" w:sz="0" w:val="nil"/>
@@ -878,10 +878,6 @@
               <w:keepLines w:val="0"/>
               <w:pageBreakBefore w:val="0"/>
               <w:widowControl w:val="1"/>
-              <w:numPr>
-                <w:ilvl w:val="0"/>
-                <w:numId w:val="3"/>
-              </w:numPr>
               <w:pBdr>
                 <w:top w:space="0" w:sz="0" w:val="nil"/>
                 <w:left w:space="0" w:sz="0" w:val="nil"/>
@@ -891,7 +887,7 @@
               </w:pBdr>
               <w:shd w:fill="auto" w:val="clear"/>
               <w:spacing w:after="0" w:before="0" w:line="240" w:lineRule="auto"/>
-              <w:ind w:left="720" w:right="0" w:hanging="360"/>
+              <w:ind w:left="0" w:right="0" w:firstLine="0"/>
               <w:jc w:val="left"/>
               <w:rPr>
                 <w:rFonts w:ascii="Calibri" w:cs="Calibri" w:eastAsia="Calibri" w:hAnsi="Calibri"/>
@@ -982,10 +978,6 @@
               <w:keepLines w:val="0"/>
               <w:pageBreakBefore w:val="0"/>
               <w:widowControl w:val="1"/>
-              <w:numPr>
-                <w:ilvl w:val="0"/>
-                <w:numId w:val="2"/>
-              </w:numPr>
               <w:pBdr>
                 <w:top w:space="0" w:sz="0" w:val="nil"/>
                 <w:left w:space="0" w:sz="0" w:val="nil"/>
@@ -995,7 +987,7 @@
               </w:pBdr>
               <w:shd w:fill="auto" w:val="clear"/>
               <w:spacing w:after="0" w:before="0" w:line="240" w:lineRule="auto"/>
-              <w:ind w:left="720" w:right="0" w:hanging="360"/>
+              <w:ind w:left="0" w:right="0" w:firstLine="0"/>
               <w:jc w:val="left"/>
               <w:rPr>
                 <w:rFonts w:ascii="Calibri" w:cs="Calibri" w:eastAsia="Calibri" w:hAnsi="Calibri"/>
@@ -1059,6 +1051,7 @@
               <w:rPr>
                 <w:rtl w:val="0"/>
               </w:rPr>
+              <w:t xml:space="preserve">08/10/2022</w:t>
             </w:r>
           </w:p>
         </w:tc>
@@ -1072,6 +1065,7 @@
               <w:rPr>
                 <w:rtl w:val="0"/>
               </w:rPr>
+              <w:t xml:space="preserve">V1.2</w:t>
             </w:r>
           </w:p>
         </w:tc>
@@ -1085,6 +1079,7 @@
               <w:rPr>
                 <w:rtl w:val="0"/>
               </w:rPr>
+              <w:t xml:space="preserve">Continuación del documento</w:t>
             </w:r>
           </w:p>
         </w:tc>
@@ -1098,6 +1093,7 @@
               <w:rPr>
                 <w:rtl w:val="0"/>
               </w:rPr>
+              <w:t xml:space="preserve">1</w:t>
             </w:r>
           </w:p>
         </w:tc>
@@ -1381,7 +1377,37 @@
         <w:rPr>
           <w:rtl w:val="0"/>
         </w:rPr>
-        <w:t xml:space="preserve">: persona que tiene las reglas del juego claras, accede a la partida y  según el número de personas o su gusto decidirá un modo u otro..</w:t>
+        <w:t xml:space="preserve">: persona que tiene las reglas del juego claras, accede a la partida y  según el número de personas o su gusto decidirá un modo u otro.</w:t>
+      </w:r>
+    </w:p>
+    <w:p>
+      <w:pPr>
+        <w:jc w:val="both"/>
+        <w:rPr/>
+      </w:pPr>
+      <w:r>
+        <w:rPr>
+          <w:rtl w:val="0"/>
+        </w:rPr>
+      </w:r>
+    </w:p>
+    <w:p>
+      <w:pPr>
+        <w:jc w:val="both"/>
+        <w:rPr/>
+      </w:pPr>
+      <w:r>
+        <w:rPr>
+          <w:b w:val="1"/>
+          <w:rtl w:val="0"/>
+        </w:rPr>
+        <w:t xml:space="preserve">Anfitrión</w:t>
+      </w:r>
+      <w:r>
+        <w:rPr>
+          <w:rtl w:val="0"/>
+        </w:rPr>
+        <w:t xml:space="preserve">: jugador que crea la partida.</w:t>
       </w:r>
     </w:p>
     <w:p>
@@ -1542,919 +1568,571 @@
         </w:rPr>
         <w:t xml:space="preserve">Historias de Usuario</w:t>
       </w:r>
-    </w:p>
-    <w:p>
-      <w:pPr>
-        <w:rPr/>
-      </w:pPr>
-      <w:r>
-        <w:rPr>
-          <w:rtl w:val="0"/>
-        </w:rPr>
-      </w:r>
-    </w:p>
-    <w:p>
-      <w:pPr>
-        <w:rPr>
-          <w:u w:val="single"/>
-        </w:rPr>
-      </w:pPr>
-      <w:r>
-        <w:rPr>
-          <w:u w:val="single"/>
-          <w:rtl w:val="0"/>
-        </w:rPr>
-        <w:t xml:space="preserve">H&lt;X&gt; - &lt;Nombre Historia de Usuario&gt;</w:t>
-      </w:r>
-    </w:p>
-    <w:p>
-      <w:pPr>
-        <w:jc w:val="both"/>
-        <w:rPr/>
-      </w:pPr>
-      <w:r>
-        <w:rPr>
-          <w:rtl w:val="0"/>
-        </w:rPr>
-        <w:t xml:space="preserve">&lt;Descripción de la historia siguiendo el esquema:  “</w:t>
-      </w:r>
-      <w:r>
-        <w:rPr>
-          <w:rFonts w:ascii="Arial" w:cs="Arial" w:eastAsia="Arial" w:hAnsi="Arial"/>
-          <w:color w:val="7c7c7c"/>
-          <w:sz w:val="20"/>
-          <w:szCs w:val="20"/>
-          <w:highlight w:val="white"/>
+      <w:r>
+        <w:rPr>
+          <w:rtl w:val="0"/>
+        </w:rPr>
+      </w:r>
+    </w:p>
+    <w:p>
+      <w:pPr>
+        <w:rPr/>
+      </w:pPr>
+      <w:r>
+        <w:rPr>
+          <w:rtl w:val="0"/>
+        </w:rPr>
+        <w:t xml:space="preserve">H1 - Pantalla de inicio</w:t>
+      </w:r>
+    </w:p>
+    <w:p>
+      <w:pPr>
+        <w:rPr/>
+      </w:pPr>
+      <w:r>
+        <w:rPr>
+          <w:rtl w:val="0"/>
+        </w:rPr>
+        <w:t xml:space="preserve">Como jugador deseo que se pueda ver una pantalla de inicio antes de comenzar la partida.</w:t>
+      </w:r>
+    </w:p>
+    <w:p>
+      <w:pPr>
+        <w:rPr/>
+      </w:pPr>
+      <w:r>
+        <w:rPr>
+          <w:rtl w:val="0"/>
+        </w:rPr>
+      </w:r>
+    </w:p>
+    <w:p>
+      <w:pPr>
+        <w:rPr/>
+      </w:pPr>
+      <w:r>
+        <w:rPr>
+          <w:rtl w:val="0"/>
+        </w:rPr>
+        <w:t xml:space="preserve">H2 - Modo de juego</w:t>
+      </w:r>
+    </w:p>
+    <w:p>
+      <w:pPr>
+        <w:rPr/>
+      </w:pPr>
+      <w:r>
+        <w:rPr>
+          <w:rtl w:val="0"/>
+        </w:rPr>
+        <w:t xml:space="preserve">Como anfitrión deseo poder elegir entre jugar en solitario o en modo multijugador.</w:t>
+      </w:r>
+    </w:p>
+    <w:p>
+      <w:pPr>
+        <w:rPr/>
+      </w:pPr>
+      <w:r>
+        <w:rPr>
+          <w:rtl w:val="0"/>
+        </w:rPr>
+      </w:r>
+    </w:p>
+    <w:p>
+      <w:pPr>
+        <w:rPr/>
+      </w:pPr>
+      <w:r>
+        <w:rPr>
+          <w:rtl w:val="0"/>
+        </w:rPr>
+        <w:t xml:space="preserve">H3 - Crear partida</w:t>
+      </w:r>
+    </w:p>
+    <w:p>
+      <w:pPr>
+        <w:rPr/>
+      </w:pPr>
+      <w:r>
+        <w:rPr>
+          <w:rtl w:val="0"/>
+        </w:rPr>
+        <w:t xml:space="preserve">Como anfitrión deseo poder crear partidas y decidir cuándo empezarlas.</w:t>
+      </w:r>
+    </w:p>
+    <w:p>
+      <w:pPr>
+        <w:rPr/>
+      </w:pPr>
+      <w:r>
+        <w:rPr>
+          <w:rtl w:val="0"/>
+        </w:rPr>
+      </w:r>
+    </w:p>
+    <w:p>
+      <w:pPr>
+        <w:rPr/>
+      </w:pPr>
+      <w:r>
+        <w:rPr>
+          <w:rtl w:val="0"/>
+        </w:rPr>
+        <w:t xml:space="preserve">H4 - Unirse a partida</w:t>
+      </w:r>
+    </w:p>
+    <w:p>
+      <w:pPr>
+        <w:rPr/>
+      </w:pPr>
+      <w:r>
+        <w:rPr>
+          <w:rtl w:val="0"/>
+        </w:rPr>
+        <w:t xml:space="preserve">Como jugador deseo poder unirme a una partida.</w:t>
+      </w:r>
+    </w:p>
+    <w:p>
+      <w:pPr>
+        <w:rPr/>
+      </w:pPr>
+      <w:r>
+        <w:rPr>
+          <w:rtl w:val="0"/>
+        </w:rPr>
+      </w:r>
+    </w:p>
+    <w:p>
+      <w:pPr>
+        <w:rPr/>
+      </w:pPr>
+      <w:r>
+        <w:rPr>
+          <w:rtl w:val="0"/>
+        </w:rPr>
+        <w:t xml:space="preserve">H5 - Visualización del mapa durante la partida</w:t>
+      </w:r>
+    </w:p>
+    <w:p>
+      <w:pPr>
+        <w:rPr/>
+      </w:pPr>
+      <w:r>
+        <w:rPr>
+          <w:rtl w:val="0"/>
+        </w:rPr>
+        <w:t xml:space="preserve">Como jugador quiero ver la distribución del mapa para seleccionar las casillas disponibles.</w:t>
+      </w:r>
+    </w:p>
+    <w:p>
+      <w:pPr>
+        <w:rPr/>
+      </w:pPr>
+      <w:r>
+        <w:rPr>
+          <w:rtl w:val="0"/>
+        </w:rPr>
+      </w:r>
+    </w:p>
+    <w:p>
+      <w:pPr>
+        <w:rPr/>
+      </w:pPr>
+      <w:r>
+        <w:rPr>
+          <w:rtl w:val="0"/>
+        </w:rPr>
+        <w:t xml:space="preserve">H6 - Visualización de los criterios durante la partida</w:t>
+      </w:r>
+    </w:p>
+    <w:p>
+      <w:pPr>
+        <w:rPr/>
+      </w:pPr>
+      <w:r>
+        <w:rPr>
+          <w:rtl w:val="0"/>
+        </w:rPr>
+        <w:t xml:space="preserve">Como jugador quiero ver los criterios usados en la partida para poder saber qué opciones me conseguirán puntos.</w:t>
+      </w:r>
+    </w:p>
+    <w:p>
+      <w:pPr>
+        <w:rPr/>
+      </w:pPr>
+      <w:r>
+        <w:rPr>
+          <w:rtl w:val="0"/>
+        </w:rPr>
+      </w:r>
+    </w:p>
+    <w:p>
+      <w:pPr>
+        <w:rPr/>
+      </w:pPr>
+      <w:r>
+        <w:rPr>
+          <w:rtl w:val="0"/>
+        </w:rPr>
+        <w:t xml:space="preserve">H7 - Nombre del reino</w:t>
+      </w:r>
+    </w:p>
+    <w:p>
+      <w:pPr>
+        <w:rPr/>
+      </w:pPr>
+      <w:r>
+        <w:rPr>
+          <w:rtl w:val="0"/>
+        </w:rPr>
+        <w:t xml:space="preserve">Como jugador, quiero poder elegir el nombre de mi propio reino en cada partida.</w:t>
+      </w:r>
+    </w:p>
+    <w:p>
+      <w:pPr>
+        <w:rPr/>
+      </w:pPr>
+      <w:r>
+        <w:rPr>
+          <w:rtl w:val="0"/>
+        </w:rPr>
+      </w:r>
+    </w:p>
+    <w:p>
+      <w:pPr>
+        <w:rPr/>
+      </w:pPr>
+      <w:r>
+        <w:rPr>
+          <w:rtl w:val="0"/>
+        </w:rPr>
+        <w:t xml:space="preserve">H8 - Selección de dibujo del territorio </w:t>
+      </w:r>
+    </w:p>
+    <w:p>
+      <w:pPr>
+        <w:rPr/>
+      </w:pPr>
+      <w:r>
+        <w:rPr>
+          <w:rtl w:val="0"/>
+        </w:rPr>
+        <w:t xml:space="preserve">Como jugador quiero poder seleccionar la forma en la que se representará cada territorio dentro de un rango.</w:t>
+      </w:r>
+    </w:p>
+    <w:p>
+      <w:pPr>
+        <w:rPr/>
+      </w:pPr>
+      <w:r>
+        <w:rPr>
+          <w:rtl w:val="0"/>
+        </w:rPr>
+      </w:r>
+    </w:p>
+    <w:p>
+      <w:pPr>
+        <w:rPr/>
+      </w:pPr>
+      <w:r>
+        <w:rPr>
+          <w:rtl w:val="0"/>
+        </w:rPr>
+        <w:t xml:space="preserve">H9 - Selección de territorio a colocar</w:t>
+      </w:r>
+    </w:p>
+    <w:p>
+      <w:pPr>
+        <w:rPr/>
+      </w:pPr>
+      <w:r>
+        <w:rPr>
+          <w:rtl w:val="0"/>
+        </w:rPr>
+        <w:t xml:space="preserve">Como jugador, quiero elegir el territorio que voy a colocar en mi turno.</w:t>
+      </w:r>
+    </w:p>
+    <w:p>
+      <w:pPr>
+        <w:rPr/>
+      </w:pPr>
+      <w:r>
+        <w:rPr>
+          <w:rtl w:val="0"/>
+        </w:rPr>
+      </w:r>
+    </w:p>
+    <w:p>
+      <w:pPr>
+        <w:rPr/>
+      </w:pPr>
+      <w:r>
+        <w:rPr>
+          <w:rtl w:val="0"/>
+        </w:rPr>
+        <w:t xml:space="preserve">H10- Selección de casillas</w:t>
+      </w:r>
+    </w:p>
+    <w:p>
+      <w:pPr>
+        <w:rPr/>
+      </w:pPr>
+      <w:r>
+        <w:rPr>
+          <w:rtl w:val="0"/>
+        </w:rPr>
+        <w:t xml:space="preserve">Como jugador, quiero elegir las casillas en las que voy a dibujar mi territorio seleccionado.</w:t>
+      </w:r>
+    </w:p>
+    <w:p>
+      <w:pPr>
+        <w:rPr/>
+      </w:pPr>
+      <w:r>
+        <w:rPr>
+          <w:rtl w:val="0"/>
+        </w:rPr>
+      </w:r>
+    </w:p>
+    <w:p>
+      <w:pPr>
+        <w:rPr/>
+      </w:pPr>
+      <w:r>
+        <w:rPr>
+          <w:rtl w:val="0"/>
+        </w:rPr>
+        <w:t xml:space="preserve">H11- Poder ‘+1/-1’</w:t>
+      </w:r>
+    </w:p>
+    <w:p>
+      <w:pPr>
+        <w:rPr/>
+      </w:pPr>
+      <w:r>
+        <w:rPr>
+          <w:rtl w:val="0"/>
+        </w:rPr>
+        <w:t xml:space="preserve">Como jugador quiero poder usar el poder ‘+1/-1’ cuando sea posible.</w:t>
+      </w:r>
+    </w:p>
+    <w:p>
+      <w:pPr>
+        <w:rPr/>
+      </w:pPr>
+      <w:r>
+        <w:rPr>
+          <w:rtl w:val="0"/>
+        </w:rPr>
+      </w:r>
+    </w:p>
+    <w:p>
+      <w:pPr>
+        <w:rPr/>
+      </w:pPr>
+      <w:r>
+        <w:rPr>
+          <w:rtl w:val="0"/>
+        </w:rPr>
+        <w:t xml:space="preserve">H12 - Poder ‘?’</w:t>
+      </w:r>
+    </w:p>
+    <w:p>
+      <w:pPr>
+        <w:rPr/>
+      </w:pPr>
+      <w:r>
+        <w:rPr>
+          <w:rtl w:val="0"/>
+        </w:rPr>
+        <w:t xml:space="preserve">Como jugador quiero poder usar el poder ‘?’ cuando me sea posible.</w:t>
+      </w:r>
+    </w:p>
+    <w:p>
+      <w:pPr>
+        <w:rPr/>
+      </w:pPr>
+      <w:r>
+        <w:rPr>
+          <w:rtl w:val="0"/>
+        </w:rPr>
+      </w:r>
+    </w:p>
+    <w:p>
+      <w:pPr>
+        <w:rPr/>
+      </w:pPr>
+      <w:r>
+        <w:rPr>
+          <w:rtl w:val="0"/>
+        </w:rPr>
+        <w:t xml:space="preserve">H13 - Selección de dado</w:t>
+      </w:r>
+    </w:p>
+    <w:p>
+      <w:pPr>
+        <w:rPr/>
+      </w:pPr>
+      <w:r>
+        <w:rPr>
+          <w:rtl w:val="0"/>
+        </w:rPr>
+        <w:t xml:space="preserve">Como jugador quiero poder elegir el número de uno de los dados disponibles para intentar conseguir la mayor puntuación.</w:t>
+      </w:r>
+    </w:p>
+    <w:p>
+      <w:pPr>
+        <w:rPr/>
+      </w:pPr>
+      <w:r>
+        <w:rPr>
+          <w:rtl w:val="0"/>
+        </w:rPr>
+      </w:r>
+    </w:p>
+    <w:p>
+      <w:pPr>
+        <w:rPr/>
+      </w:pPr>
+      <w:r>
+        <w:rPr>
+          <w:rtl w:val="0"/>
+        </w:rPr>
+        <w:t xml:space="preserve">H14 - Puntuación</w:t>
+      </w:r>
+    </w:p>
+    <w:p>
+      <w:pPr>
+        <w:rPr/>
+      </w:pPr>
+      <w:r>
+        <w:rPr>
+          <w:rtl w:val="0"/>
+        </w:rPr>
+        <w:t xml:space="preserve">Como jugador quiero poder ver los puntos que llevo en cada criterio al usar el poder ‘?’ para poder elegir el mejor criterio.</w:t>
+      </w:r>
+    </w:p>
+    <w:p>
+      <w:pPr>
+        <w:rPr/>
+      </w:pPr>
+      <w:r>
+        <w:rPr>
+          <w:rtl w:val="0"/>
+        </w:rPr>
+      </w:r>
+    </w:p>
+    <w:p>
+      <w:pPr>
+        <w:rPr/>
+      </w:pPr>
+      <w:r>
+        <w:rPr>
+          <w:rtl w:val="0"/>
+        </w:rPr>
+        <w:t xml:space="preserve">H15 - Partida finalizada</w:t>
+      </w:r>
+    </w:p>
+    <w:p>
+      <w:pPr>
+        <w:rPr/>
+      </w:pPr>
+      <w:r>
+        <w:rPr>
+          <w:rtl w:val="0"/>
+        </w:rPr>
+        <w:t xml:space="preserve">Como admin, quiero que el sistema sea capaz de determinar cuándo finaliza una partida.</w:t>
+      </w:r>
+    </w:p>
+    <w:p>
+      <w:pPr>
+        <w:rPr/>
+      </w:pPr>
+      <w:r>
+        <w:rPr>
+          <w:rtl w:val="0"/>
+        </w:rPr>
+      </w:r>
+    </w:p>
+    <w:p>
+      <w:pPr>
+        <w:rPr/>
+      </w:pPr>
+      <w:r>
+        <w:rPr>
+          <w:rtl w:val="0"/>
+        </w:rPr>
+        <w:t xml:space="preserve">H16 - Puntuación final</w:t>
+      </w:r>
+    </w:p>
+    <w:p>
+      <w:pPr>
+        <w:rPr/>
+      </w:pPr>
+      <w:r>
+        <w:rPr>
           <w:rtl w:val="0"/>
         </w:rPr>
         <w:t xml:space="preserve">Como</w:t>
       </w:r>
       <w:r>
         <w:rPr>
-          <w:rFonts w:ascii="Arial" w:cs="Arial" w:eastAsia="Arial" w:hAnsi="Arial"/>
-          <w:b w:val="1"/>
-          <w:color w:val="000000"/>
-          <w:sz w:val="20"/>
-          <w:szCs w:val="20"/>
-          <w:highlight w:val="white"/>
-          <w:rtl w:val="0"/>
-        </w:rPr>
-        <w:t xml:space="preserve"> rol</w:t>
-      </w:r>
-      <w:r>
-        <w:rPr>
-          <w:rFonts w:ascii="Arial" w:cs="Arial" w:eastAsia="Arial" w:hAnsi="Arial"/>
-          <w:color w:val="7c7c7c"/>
-          <w:sz w:val="20"/>
-          <w:szCs w:val="20"/>
-          <w:highlight w:val="white"/>
-          <w:rtl w:val="0"/>
-        </w:rPr>
-        <w:t xml:space="preserve"> quiero que el sistema</w:t>
-      </w:r>
-      <w:r>
-        <w:rPr>
-          <w:rFonts w:ascii="Arial" w:cs="Arial" w:eastAsia="Arial" w:hAnsi="Arial"/>
-          <w:b w:val="1"/>
-          <w:color w:val="000000"/>
-          <w:sz w:val="20"/>
-          <w:szCs w:val="20"/>
-          <w:highlight w:val="white"/>
-          <w:rtl w:val="0"/>
-        </w:rPr>
-        <w:t xml:space="preserve"> funcionalidad </w:t>
-      </w:r>
-      <w:r>
-        <w:rPr>
-          <w:rFonts w:ascii="Arial" w:cs="Arial" w:eastAsia="Arial" w:hAnsi="Arial"/>
-          <w:color w:val="7c7c7c"/>
-          <w:sz w:val="20"/>
-          <w:szCs w:val="20"/>
-          <w:highlight w:val="white"/>
-          <w:rtl w:val="0"/>
-        </w:rPr>
-        <w:t xml:space="preserve"> para poder </w:t>
-      </w:r>
-      <w:r>
-        <w:rPr>
-          <w:rFonts w:ascii="Arial" w:cs="Arial" w:eastAsia="Arial" w:hAnsi="Arial"/>
-          <w:b w:val="1"/>
-          <w:color w:val="000000"/>
-          <w:sz w:val="20"/>
-          <w:szCs w:val="20"/>
-          <w:highlight w:val="white"/>
-          <w:rtl w:val="0"/>
-        </w:rPr>
-        <w:t xml:space="preserve">objetivo/beneficio</w:t>
-      </w:r>
-      <w:r>
-        <w:rPr>
-          <w:rFonts w:ascii="Arial" w:cs="Arial" w:eastAsia="Arial" w:hAnsi="Arial"/>
-          <w:color w:val="7c7c7c"/>
-          <w:sz w:val="20"/>
-          <w:szCs w:val="20"/>
-          <w:highlight w:val="white"/>
-          <w:rtl w:val="0"/>
-        </w:rPr>
-        <w:t xml:space="preserve">.</w:t>
-      </w:r>
-      <w:r>
-        <w:rPr>
-          <w:rtl w:val="0"/>
-        </w:rPr>
-        <w:t xml:space="preserve">”&gt;</w:t>
-      </w:r>
-    </w:p>
-    <w:p>
-      <w:pPr>
-        <w:rPr>
-          <w:b w:val="1"/>
-        </w:rPr>
-      </w:pPr>
-      <w:r>
-        <w:rPr>
-          <w:b w:val="1"/>
-          <w:rtl w:val="0"/>
-        </w:rPr>
-        <w:t xml:space="preserve">Escenarios Positivos:</w:t>
-      </w:r>
-    </w:p>
-    <w:p>
-      <w:pPr>
-        <w:rPr/>
-      </w:pPr>
-      <w:r>
-        <w:rPr>
-          <w:rtl w:val="0"/>
-        </w:rPr>
-        <w:t xml:space="preserve">H&lt;X&gt;+E&lt;Y&gt;- &lt;Nombre Escenario&gt;</w:t>
-      </w:r>
-    </w:p>
-    <w:p>
-      <w:pPr>
-        <w:jc w:val="both"/>
-        <w:rPr/>
-      </w:pPr>
-      <w:r>
-        <w:rPr>
-          <w:rtl w:val="0"/>
-        </w:rPr>
-        <w:t xml:space="preserve">Descripción del escenario con datos concretos a introducir y comportamiento esperado de la aplicación. Siguiendo el siguiente este esquema: </w:t>
-      </w:r>
-    </w:p>
-    <w:p>
-      <w:pPr>
-        <w:jc w:val="both"/>
-        <w:rPr/>
-      </w:pPr>
-      <w:r>
-        <w:rPr>
-          <w:rtl w:val="0"/>
-        </w:rPr>
-        <w:t xml:space="preserve">“</w:t>
-      </w:r>
-      <w:r>
-        <w:rPr>
-          <w:rFonts w:ascii="Arial" w:cs="Arial" w:eastAsia="Arial" w:hAnsi="Arial"/>
-          <w:color w:val="7c7c7c"/>
-          <w:sz w:val="20"/>
-          <w:szCs w:val="20"/>
-          <w:highlight w:val="white"/>
-          <w:rtl w:val="0"/>
-        </w:rPr>
-        <w:t xml:space="preserve">Dado</w:t>
-      </w:r>
-      <w:r>
-        <w:rPr>
-          <w:rFonts w:ascii="Arial" w:cs="Arial" w:eastAsia="Arial" w:hAnsi="Arial"/>
-          <w:b w:val="1"/>
-          <w:color w:val="000000"/>
-          <w:sz w:val="20"/>
-          <w:szCs w:val="20"/>
-          <w:highlight w:val="white"/>
-          <w:rtl w:val="0"/>
-        </w:rPr>
-        <w:t xml:space="preserve"> un conjunto de precondiciones concretas (por ejemplo un estado concreto de la partida)</w:t>
-      </w:r>
-      <w:r>
-        <w:rPr>
-          <w:rFonts w:ascii="Arial" w:cs="Arial" w:eastAsia="Arial" w:hAnsi="Arial"/>
-          <w:color w:val="7c7c7c"/>
-          <w:sz w:val="20"/>
-          <w:szCs w:val="20"/>
-          <w:highlight w:val="white"/>
-          <w:rtl w:val="0"/>
-        </w:rPr>
-        <w:t xml:space="preserve"> cuando</w:t>
-      </w:r>
-      <w:r>
-        <w:rPr>
-          <w:rFonts w:ascii="Arial" w:cs="Arial" w:eastAsia="Arial" w:hAnsi="Arial"/>
-          <w:b w:val="1"/>
-          <w:color w:val="000000"/>
-          <w:sz w:val="20"/>
-          <w:szCs w:val="20"/>
-          <w:highlight w:val="white"/>
-          <w:rtl w:val="0"/>
-        </w:rPr>
-        <w:t xml:space="preserve"> acciones concretas a realizar durante el escenario, </w:t>
-      </w:r>
-      <w:r>
-        <w:rPr>
-          <w:rFonts w:ascii="Arial" w:cs="Arial" w:eastAsia="Arial" w:hAnsi="Arial"/>
-          <w:color w:val="7c7c7c"/>
-          <w:sz w:val="20"/>
-          <w:szCs w:val="20"/>
-          <w:highlight w:val="white"/>
-          <w:rtl w:val="0"/>
-        </w:rPr>
-        <w:t xml:space="preserve">entonces </w:t>
-      </w:r>
-      <w:r>
-        <w:rPr>
-          <w:rFonts w:ascii="Arial" w:cs="Arial" w:eastAsia="Arial" w:hAnsi="Arial"/>
-          <w:b w:val="1"/>
-          <w:color w:val="000000"/>
-          <w:sz w:val="20"/>
-          <w:szCs w:val="20"/>
-          <w:highlight w:val="white"/>
-          <w:rtl w:val="0"/>
-        </w:rPr>
-        <w:t xml:space="preserve">descripción del resultado/comportamiento esperado</w:t>
-      </w:r>
-      <w:r>
-        <w:rPr>
-          <w:rtl w:val="0"/>
-        </w:rPr>
-        <w:t xml:space="preserve">”</w:t>
-      </w:r>
-    </w:p>
-    <w:p>
-      <w:pPr>
-        <w:rPr/>
-      </w:pPr>
-      <w:r>
-        <w:rPr>
-          <w:rtl w:val="0"/>
-        </w:rPr>
-        <w:t xml:space="preserve">… </w:t>
-      </w:r>
-    </w:p>
-    <w:p>
-      <w:pPr>
-        <w:rPr>
-          <w:b w:val="1"/>
-        </w:rPr>
-      </w:pPr>
-      <w:r>
-        <w:rPr>
-          <w:b w:val="1"/>
-          <w:rtl w:val="0"/>
-        </w:rPr>
-        <w:t xml:space="preserve">Escenarios Negativos:</w:t>
-      </w:r>
-    </w:p>
-    <w:p>
-      <w:pPr>
-        <w:rPr/>
-      </w:pPr>
-      <w:r>
-        <w:rPr>
-          <w:rtl w:val="0"/>
-        </w:rPr>
-        <w:t xml:space="preserve">H&lt;X&gt;-E&lt;Z&gt;- &lt;Nombre Escenario&gt;</w:t>
-      </w:r>
-    </w:p>
-    <w:p>
-      <w:pPr>
-        <w:jc w:val="both"/>
-        <w:rPr/>
-      </w:pPr>
-      <w:r>
-        <w:rPr>
-          <w:rtl w:val="0"/>
-        </w:rPr>
-        <w:t xml:space="preserve">Descripción del escenario con datos concretos a introducir y comportamiento esperado de la aplicación. Siguiendo el siguiente este esquema: </w:t>
-      </w:r>
-    </w:p>
-    <w:p>
-      <w:pPr>
-        <w:jc w:val="both"/>
-        <w:rPr/>
-      </w:pPr>
-      <w:r>
-        <w:rPr>
-          <w:rtl w:val="0"/>
-        </w:rPr>
-        <w:t xml:space="preserve">“</w:t>
-      </w:r>
-      <w:r>
-        <w:rPr>
-          <w:rFonts w:ascii="Arial" w:cs="Arial" w:eastAsia="Arial" w:hAnsi="Arial"/>
-          <w:color w:val="7c7c7c"/>
-          <w:sz w:val="20"/>
-          <w:szCs w:val="20"/>
-          <w:highlight w:val="white"/>
-          <w:rtl w:val="0"/>
-        </w:rPr>
-        <w:t xml:space="preserve">Dado</w:t>
-      </w:r>
-      <w:r>
-        <w:rPr>
-          <w:rFonts w:ascii="Arial" w:cs="Arial" w:eastAsia="Arial" w:hAnsi="Arial"/>
-          <w:b w:val="1"/>
-          <w:color w:val="000000"/>
-          <w:sz w:val="20"/>
-          <w:szCs w:val="20"/>
-          <w:highlight w:val="white"/>
-          <w:rtl w:val="0"/>
-        </w:rPr>
-        <w:t xml:space="preserve"> un conjunto de precondiciones concretas (por ejemplo un estado concreto de la partida)</w:t>
-      </w:r>
-      <w:r>
-        <w:rPr>
-          <w:rFonts w:ascii="Arial" w:cs="Arial" w:eastAsia="Arial" w:hAnsi="Arial"/>
-          <w:color w:val="7c7c7c"/>
-          <w:sz w:val="20"/>
-          <w:szCs w:val="20"/>
-          <w:highlight w:val="white"/>
-          <w:rtl w:val="0"/>
-        </w:rPr>
-        <w:t xml:space="preserve"> cuando</w:t>
-      </w:r>
-      <w:r>
-        <w:rPr>
-          <w:rFonts w:ascii="Arial" w:cs="Arial" w:eastAsia="Arial" w:hAnsi="Arial"/>
-          <w:b w:val="1"/>
-          <w:color w:val="000000"/>
-          <w:sz w:val="20"/>
-          <w:szCs w:val="20"/>
-          <w:highlight w:val="white"/>
-          <w:rtl w:val="0"/>
-        </w:rPr>
-        <w:t xml:space="preserve"> acciones concretas a realizar durante el escenario, </w:t>
-      </w:r>
-      <w:r>
-        <w:rPr>
-          <w:rFonts w:ascii="Arial" w:cs="Arial" w:eastAsia="Arial" w:hAnsi="Arial"/>
-          <w:color w:val="7c7c7c"/>
-          <w:sz w:val="20"/>
-          <w:szCs w:val="20"/>
-          <w:highlight w:val="white"/>
-          <w:rtl w:val="0"/>
-        </w:rPr>
-        <w:t xml:space="preserve">entonces </w:t>
-      </w:r>
-      <w:r>
-        <w:rPr>
-          <w:rFonts w:ascii="Arial" w:cs="Arial" w:eastAsia="Arial" w:hAnsi="Arial"/>
-          <w:b w:val="1"/>
-          <w:color w:val="000000"/>
-          <w:sz w:val="20"/>
-          <w:szCs w:val="20"/>
-          <w:highlight w:val="white"/>
-          <w:rtl w:val="0"/>
-        </w:rPr>
-        <w:t xml:space="preserve">descripción del resultado/comportamiento esperado</w:t>
-      </w:r>
-      <w:r>
-        <w:rPr>
-          <w:rtl w:val="0"/>
-        </w:rPr>
-        <w:t xml:space="preserve">”</w:t>
-        <w:br w:type="textWrapping"/>
-        <w:t xml:space="preserve">…</w:t>
-      </w:r>
-    </w:p>
-    <w:p>
-      <w:pPr>
-        <w:rPr>
-          <w:b w:val="1"/>
-        </w:rPr>
-      </w:pPr>
-      <w:r>
-        <w:rPr>
-          <w:b w:val="1"/>
-          <w:rtl w:val="0"/>
-        </w:rPr>
-        <w:t xml:space="preserve">Mockup de Interfaz de usuario de la historia</w:t>
-      </w:r>
-    </w:p>
-    <w:p>
-      <w:pPr>
-        <w:rPr>
-          <w:b w:val="1"/>
-        </w:rPr>
-      </w:pPr>
-      <w:r>
-        <w:rPr>
-          <w:b w:val="1"/>
-          <w:rtl w:val="0"/>
-        </w:rPr>
-        <w:t xml:space="preserve">…</w:t>
-      </w:r>
-    </w:p>
-    <w:p>
-      <w:pPr>
-        <w:rPr>
-          <w:b w:val="1"/>
-        </w:rPr>
-      </w:pPr>
-      <w:r>
-        <w:rPr>
-          <w:rtl w:val="0"/>
-        </w:rPr>
-      </w:r>
-    </w:p>
-    <w:p>
-      <w:pPr>
-        <w:rPr/>
-      </w:pPr>
-      <w:r>
-        <w:rPr>
-          <w:rtl w:val="0"/>
-        </w:rPr>
-      </w:r>
-    </w:p>
-    <w:p>
-      <w:pPr>
-        <w:rPr/>
-      </w:pPr>
-      <w:r>
-        <w:rPr>
-          <w:rtl w:val="0"/>
-        </w:rPr>
-        <w:t xml:space="preserve">H1 - Pantalla de inicio</w:t>
-      </w:r>
-    </w:p>
-    <w:p>
-      <w:pPr>
-        <w:rPr/>
-      </w:pPr>
-      <w:r>
-        <w:rPr>
-          <w:rtl w:val="0"/>
-        </w:rPr>
-        <w:t xml:space="preserve">Como jugador deseo que se pueda ver una pantalla de inicio antes de comenzar la partida.</w:t>
-      </w:r>
-    </w:p>
-    <w:p>
-      <w:pPr>
-        <w:rPr>
-          <w:b w:val="1"/>
-        </w:rPr>
-      </w:pPr>
-      <w:r>
-        <w:rPr>
-          <w:rtl w:val="0"/>
-        </w:rPr>
-      </w:r>
-    </w:p>
-    <w:p>
-      <w:pPr>
-        <w:rPr/>
-      </w:pPr>
-      <w:r>
-        <w:rPr>
-          <w:rtl w:val="0"/>
-        </w:rPr>
-        <w:t xml:space="preserve">H2 - Número de jugadores</w:t>
-      </w:r>
-    </w:p>
-    <w:p>
-      <w:pPr>
-        <w:rPr/>
-      </w:pPr>
-      <w:r>
-        <w:rPr>
-          <w:rtl w:val="0"/>
-        </w:rPr>
-        <w:t xml:space="preserve">Como jugador deseo poder elegir el número de jugadores que participarán en la partida.</w:t>
-      </w:r>
-    </w:p>
-    <w:p>
-      <w:pPr>
-        <w:rPr/>
-      </w:pPr>
-      <w:r>
-        <w:rPr>
-          <w:rtl w:val="0"/>
-        </w:rPr>
-      </w:r>
-    </w:p>
-    <w:p>
-      <w:pPr>
-        <w:rPr/>
-      </w:pPr>
-      <w:r>
-        <w:rPr>
-          <w:rtl w:val="0"/>
-        </w:rPr>
-        <w:t xml:space="preserve">H3 - Modo de juego</w:t>
-      </w:r>
-    </w:p>
-    <w:p>
-      <w:pPr>
-        <w:rPr/>
-      </w:pPr>
-      <w:r>
-        <w:rPr>
-          <w:rtl w:val="0"/>
-        </w:rPr>
-        <w:t xml:space="preserve">Como jugador deseo poder elegir entre jugar en solitario o en modo multijugador.</w:t>
-      </w:r>
-    </w:p>
-    <w:p>
-      <w:pPr>
-        <w:rPr/>
-      </w:pPr>
-      <w:r>
-        <w:rPr>
-          <w:rtl w:val="0"/>
-        </w:rPr>
-      </w:r>
-    </w:p>
-    <w:p>
-      <w:pPr>
-        <w:rPr/>
-      </w:pPr>
-      <w:r>
-        <w:rPr>
-          <w:rtl w:val="0"/>
-        </w:rPr>
-        <w:t xml:space="preserve">H4 - Visualización del mapa durante la partida</w:t>
-      </w:r>
-    </w:p>
-    <w:p>
-      <w:pPr>
-        <w:rPr/>
-      </w:pPr>
-      <w:r>
-        <w:rPr>
-          <w:rtl w:val="0"/>
-        </w:rPr>
-        <w:t xml:space="preserve">Como jugador quiero ver la distribución del mapa para seleccionar las casillas disponibles.</w:t>
-      </w:r>
-    </w:p>
-    <w:p>
-      <w:pPr>
-        <w:rPr/>
-      </w:pPr>
-      <w:r>
-        <w:rPr>
-          <w:rtl w:val="0"/>
-        </w:rPr>
-      </w:r>
-    </w:p>
-    <w:p>
-      <w:pPr>
-        <w:rPr/>
-      </w:pPr>
-      <w:r>
-        <w:rPr>
-          <w:rtl w:val="0"/>
-        </w:rPr>
-        <w:t xml:space="preserve">H5 - Visualización de los criterios durante la partida</w:t>
-      </w:r>
-    </w:p>
-    <w:p>
-      <w:pPr>
-        <w:rPr/>
-      </w:pPr>
-      <w:r>
-        <w:rPr>
-          <w:rtl w:val="0"/>
-        </w:rPr>
-        <w:t xml:space="preserve">Como jugador quiero ver los criterios usados en la partida para poder saber qué opciones me conseguirán puntos.</w:t>
-      </w:r>
-    </w:p>
-    <w:p>
-      <w:pPr>
-        <w:rPr/>
-      </w:pPr>
-      <w:r>
-        <w:rPr>
-          <w:rtl w:val="0"/>
-        </w:rPr>
-      </w:r>
-    </w:p>
-    <w:p>
-      <w:pPr>
-        <w:rPr/>
-      </w:pPr>
-      <w:r>
-        <w:rPr>
-          <w:rtl w:val="0"/>
-        </w:rPr>
-        <w:t xml:space="preserve">H6 - Nombre del reino</w:t>
-      </w:r>
-    </w:p>
-    <w:p>
-      <w:pPr>
-        <w:rPr/>
-      </w:pPr>
-      <w:r>
-        <w:rPr>
-          <w:rtl w:val="0"/>
-        </w:rPr>
-        <w:t xml:space="preserve">Como jugador, quiero poder elegir el nombre de mi propio reino en cada partida.</w:t>
-      </w:r>
-    </w:p>
-    <w:p>
-      <w:pPr>
-        <w:rPr/>
-      </w:pPr>
-      <w:r>
-        <w:rPr>
-          <w:rtl w:val="0"/>
-        </w:rPr>
-      </w:r>
-    </w:p>
-    <w:p>
-      <w:pPr>
-        <w:rPr/>
-      </w:pPr>
-      <w:r>
-        <w:rPr>
-          <w:rtl w:val="0"/>
-        </w:rPr>
-        <w:t xml:space="preserve">H7 - Selección de dibujo del territorio </w:t>
-      </w:r>
-    </w:p>
-    <w:p>
-      <w:pPr>
-        <w:rPr/>
-      </w:pPr>
-      <w:r>
-        <w:rPr>
-          <w:rtl w:val="0"/>
-        </w:rPr>
-        <w:t xml:space="preserve">Como jugador quiero poder seleccionar la forma en la que se representará cada territorio dentro de un rango.</w:t>
-      </w:r>
-    </w:p>
-    <w:p>
-      <w:pPr>
-        <w:rPr/>
-      </w:pPr>
-      <w:r>
-        <w:rPr>
-          <w:rtl w:val="0"/>
-        </w:rPr>
-      </w:r>
-    </w:p>
-    <w:p>
-      <w:pPr>
-        <w:rPr/>
-      </w:pPr>
-      <w:r>
-        <w:rPr>
-          <w:rtl w:val="0"/>
-        </w:rPr>
-      </w:r>
-    </w:p>
-    <w:p>
-      <w:pPr>
-        <w:rPr/>
-      </w:pPr>
-      <w:r>
-        <w:rPr>
-          <w:rtl w:val="0"/>
-        </w:rPr>
-      </w:r>
-    </w:p>
-    <w:p>
-      <w:pPr>
-        <w:rPr/>
-      </w:pPr>
-      <w:r>
-        <w:rPr>
-          <w:rtl w:val="0"/>
-        </w:rPr>
-        <w:t xml:space="preserve">H8 - Selección de territorio a colocar</w:t>
-      </w:r>
-    </w:p>
-    <w:p>
-      <w:pPr>
-        <w:rPr/>
-      </w:pPr>
-      <w:r>
-        <w:rPr>
-          <w:rtl w:val="0"/>
-        </w:rPr>
-        <w:t xml:space="preserve">Como jugador, quiero elegir el territorio que voy a colocar en mi turno.</w:t>
-      </w:r>
-    </w:p>
-    <w:p>
-      <w:pPr>
-        <w:rPr/>
-      </w:pPr>
-      <w:r>
-        <w:rPr>
-          <w:rtl w:val="0"/>
-        </w:rPr>
-      </w:r>
-    </w:p>
-    <w:p>
-      <w:pPr>
-        <w:rPr/>
-      </w:pPr>
-      <w:r>
-        <w:rPr>
-          <w:rtl w:val="0"/>
-        </w:rPr>
-        <w:t xml:space="preserve">H9 - Selección de casillas</w:t>
-      </w:r>
-    </w:p>
-    <w:p>
-      <w:pPr>
-        <w:rPr/>
-      </w:pPr>
-      <w:r>
-        <w:rPr>
-          <w:rtl w:val="0"/>
-        </w:rPr>
-        <w:t xml:space="preserve">Como jugador, quiero elegir las casillas en las que voy a dibujar mi territorio seleccionado.</w:t>
-      </w:r>
-    </w:p>
-    <w:p>
-      <w:pPr>
-        <w:rPr/>
-      </w:pPr>
-      <w:r>
-        <w:rPr>
-          <w:rtl w:val="0"/>
-        </w:rPr>
-      </w:r>
-    </w:p>
-    <w:p>
-      <w:pPr>
-        <w:rPr/>
-      </w:pPr>
-      <w:r>
-        <w:rPr>
-          <w:rtl w:val="0"/>
-        </w:rPr>
-        <w:t xml:space="preserve">H10- Poder ‘+1/-1’</w:t>
-      </w:r>
-    </w:p>
-    <w:p>
-      <w:pPr>
-        <w:rPr/>
-      </w:pPr>
-      <w:r>
-        <w:rPr>
-          <w:rtl w:val="0"/>
-        </w:rPr>
-        <w:t xml:space="preserve">Como jugador quiero poder usar el poder ‘+1/-1’ cuando sea posible.</w:t>
-      </w:r>
-    </w:p>
-    <w:p>
-      <w:pPr>
-        <w:rPr/>
-      </w:pPr>
-      <w:r>
-        <w:rPr>
-          <w:rtl w:val="0"/>
-        </w:rPr>
-      </w:r>
-    </w:p>
-    <w:p>
-      <w:pPr>
-        <w:rPr/>
-      </w:pPr>
-      <w:r>
-        <w:rPr>
-          <w:rtl w:val="0"/>
-        </w:rPr>
-        <w:t xml:space="preserve">H11 - Poder ‘?’</w:t>
-      </w:r>
-    </w:p>
-    <w:p>
-      <w:pPr>
-        <w:rPr/>
-      </w:pPr>
-      <w:r>
-        <w:rPr>
-          <w:rtl w:val="0"/>
-        </w:rPr>
-        <w:t xml:space="preserve">Como jugador quiero poder usar el poder ‘?’ cuando me sea posible.</w:t>
-      </w:r>
-    </w:p>
-    <w:p>
-      <w:pPr>
-        <w:rPr/>
-      </w:pPr>
-      <w:r>
-        <w:rPr>
-          <w:rtl w:val="0"/>
-        </w:rPr>
-      </w:r>
-    </w:p>
-    <w:p>
-      <w:pPr>
-        <w:rPr/>
-      </w:pPr>
-      <w:r>
-        <w:rPr>
-          <w:rtl w:val="0"/>
-        </w:rPr>
-        <w:t xml:space="preserve">H12 - Selección de dado</w:t>
-      </w:r>
-    </w:p>
-    <w:p>
-      <w:pPr>
-        <w:rPr/>
-      </w:pPr>
-      <w:r>
-        <w:rPr>
-          <w:rtl w:val="0"/>
-        </w:rPr>
-        <w:t xml:space="preserve">Como jugador quiero poder elegir el número de uno de los dados disponibles para intentar conseguir la mayor puntuación.</w:t>
-      </w:r>
-    </w:p>
-    <w:p>
-      <w:pPr>
-        <w:rPr/>
-      </w:pPr>
-      <w:r>
-        <w:rPr>
-          <w:rtl w:val="0"/>
-        </w:rPr>
-      </w:r>
-    </w:p>
-    <w:p>
-      <w:pPr>
-        <w:rPr/>
-      </w:pPr>
-      <w:r>
-        <w:rPr>
-          <w:rtl w:val="0"/>
-        </w:rPr>
-        <w:t xml:space="preserve">H13 - Puntuación</w:t>
-      </w:r>
-    </w:p>
-    <w:p>
-      <w:pPr>
-        <w:rPr/>
-      </w:pPr>
-      <w:r>
-        <w:rPr>
-          <w:rtl w:val="0"/>
-        </w:rPr>
-        <w:t xml:space="preserve">Como jugador quiero poder ver en cada momento los puntos conseguidos hasta el momento.</w:t>
-      </w:r>
-    </w:p>
-    <w:p>
-      <w:pPr>
-        <w:rPr/>
-      </w:pPr>
-      <w:r>
-        <w:rPr>
-          <w:rtl w:val="0"/>
-        </w:rPr>
-      </w:r>
-    </w:p>
-    <w:p>
-      <w:pPr>
-        <w:rPr/>
-      </w:pPr>
-      <w:r>
-        <w:rPr>
-          <w:rtl w:val="0"/>
-        </w:rPr>
-        <w:t xml:space="preserve">H14 - Amigos</w:t>
-      </w:r>
-    </w:p>
-    <w:p>
-      <w:pPr>
-        <w:rPr/>
-      </w:pPr>
-      <w:r>
-        <w:rPr>
-          <w:rtl w:val="0"/>
-        </w:rPr>
-        <w:t xml:space="preserve">Como jugador quiero poder ver una lista de mis amigos en el juego.</w:t>
-      </w:r>
-    </w:p>
-    <w:p>
-      <w:pPr>
-        <w:rPr/>
-      </w:pPr>
-      <w:r>
-        <w:rPr>
-          <w:rtl w:val="0"/>
-        </w:rPr>
-      </w:r>
-    </w:p>
-    <w:p>
-      <w:pPr>
-        <w:rPr/>
-      </w:pPr>
-      <w:r>
-        <w:rPr>
-          <w:rtl w:val="0"/>
-        </w:rPr>
-        <w:t xml:space="preserve">H15 - Inicio de sesión</w:t>
+          <w:rtl w:val="0"/>
+        </w:rPr>
+        <w:t xml:space="preserve"> admin, quiero que al finalizar cada partida se calcule la puntuación de cada jugador participante y se elija al ganador o ganadores de la partida.</w:t>
+      </w:r>
+    </w:p>
+    <w:p>
+      <w:pPr>
+        <w:rPr/>
+      </w:pPr>
+      <w:r>
+        <w:rPr>
+          <w:rtl w:val="0"/>
+        </w:rPr>
+      </w:r>
+    </w:p>
+    <w:p>
+      <w:pPr>
+        <w:rPr/>
+      </w:pPr>
+      <w:r>
+        <w:rPr>
+          <w:rtl w:val="0"/>
+        </w:rPr>
+        <w:t xml:space="preserve">H17 - Registro de usuario</w:t>
+      </w:r>
+    </w:p>
+    <w:p>
+      <w:pPr>
+        <w:rPr/>
+      </w:pPr>
+      <w:r>
+        <w:rPr>
+          <w:rtl w:val="0"/>
+        </w:rPr>
+        <w:t xml:space="preserve">Como admin, quiero que cada persona se registre en el sistema como usuario para poder controlar sus datos y permitirle jugar.</w:t>
+      </w:r>
+    </w:p>
+    <w:p>
+      <w:pPr>
+        <w:rPr/>
+      </w:pPr>
+      <w:r>
+        <w:rPr>
+          <w:rtl w:val="0"/>
+        </w:rPr>
+      </w:r>
+    </w:p>
+    <w:p>
+      <w:pPr>
+        <w:rPr/>
+      </w:pPr>
+      <w:r>
+        <w:rPr>
+          <w:rtl w:val="0"/>
+        </w:rPr>
+        <w:t xml:space="preserve">H18 - Inicio de sesión</w:t>
       </w:r>
     </w:p>
     <w:p>
@@ -2471,28 +2149,28 @@
         <w:rPr>
           <w:rtl w:val="0"/>
         </w:rPr>
-        <w:t xml:space="preserve"> admin, quiero que cada persona que vaya a usar el juego tenga que iniciar sesión para poder controlar sus datos.</w:t>
-      </w:r>
-    </w:p>
-    <w:p>
-      <w:pPr>
-        <w:rPr/>
-      </w:pPr>
-      <w:r>
-        <w:rPr>
-          <w:rtl w:val="0"/>
-        </w:rPr>
-      </w:r>
-    </w:p>
-    <w:p>
-      <w:pPr>
-        <w:rPr/>
-      </w:pPr>
-      <w:r>
-        <w:rPr>
-          <w:rtl w:val="0"/>
-        </w:rPr>
-        <w:t xml:space="preserve">H16 - Puntuación final</w:t>
+        <w:t xml:space="preserve"> admin, quiero que cada persona que vaya a usar el juego tenga que iniciar sesión para que pueda jugar y controlar sus datos.</w:t>
+      </w:r>
+    </w:p>
+    <w:p>
+      <w:pPr>
+        <w:rPr/>
+      </w:pPr>
+      <w:r>
+        <w:rPr>
+          <w:rtl w:val="0"/>
+        </w:rPr>
+      </w:r>
+    </w:p>
+    <w:p>
+      <w:pPr>
+        <w:rPr/>
+      </w:pPr>
+      <w:r>
+        <w:rPr>
+          <w:rtl w:val="0"/>
+        </w:rPr>
+        <w:t xml:space="preserve">H19 - Estadísticas</w:t>
       </w:r>
     </w:p>
     <w:p>
@@ -2509,603 +2187,1004 @@
         <w:rPr>
           <w:rtl w:val="0"/>
         </w:rPr>
-        <w:t xml:space="preserve"> admin, quiero que al finalizar cada partida se calcule la puntuación de cada jugador participante y se elija al ganador si procede.</w:t>
-      </w:r>
-    </w:p>
-    <w:p>
-      <w:pPr>
-        <w:rPr/>
-      </w:pPr>
-      <w:r>
-        <w:rPr>
-          <w:rtl w:val="0"/>
-        </w:rPr>
-      </w:r>
-    </w:p>
-    <w:p>
-      <w:pPr>
-        <w:rPr/>
-      </w:pPr>
-      <w:r>
-        <w:rPr>
-          <w:rtl w:val="0"/>
-        </w:rPr>
-        <w:t xml:space="preserve">H17 - Estadísticas</w:t>
-      </w:r>
-    </w:p>
-    <w:p>
-      <w:pPr>
-        <w:rPr/>
-      </w:pPr>
-      <w:r>
-        <w:rPr>
-          <w:rtl w:val="0"/>
-        </w:rPr>
-        <w:t xml:space="preserve">Como</w:t>
-      </w:r>
-      <w:r>
-        <w:rPr>
-          <w:rtl w:val="0"/>
-        </w:rPr>
-        <w:t xml:space="preserve"> admin, quiero tener un registro con los datos que se puedan conseguir de los usuarios y las partidas (Todas las partidas jugadas, Puntos máximos conseguidos…)</w:t>
-      </w:r>
-    </w:p>
-    <w:p>
-      <w:pPr>
-        <w:rPr/>
-      </w:pPr>
-      <w:r>
-        <w:rPr>
-          <w:rtl w:val="0"/>
-        </w:rPr>
-      </w:r>
-    </w:p>
-    <w:p>
-      <w:pPr>
-        <w:rPr/>
-      </w:pPr>
-      <w:r>
-        <w:rPr>
-          <w:rtl w:val="0"/>
-        </w:rPr>
-        <w:t xml:space="preserve">H18 - Estadísticas individuales</w:t>
-      </w:r>
-    </w:p>
-    <w:p>
-      <w:pPr>
-        <w:rPr/>
-      </w:pPr>
-      <w:r>
-        <w:rPr>
-          <w:rtl w:val="0"/>
-        </w:rPr>
-        <w:t xml:space="preserve">Como</w:t>
-      </w:r>
-      <w:r>
-        <w:rPr>
-          <w:rtl w:val="0"/>
-        </w:rPr>
-        <w:t xml:space="preserve"> admin, quiero que cada jugador tenga un registro de sus propios datos (Partidas jugadas, puntos conseguidos…)</w:t>
-      </w:r>
-    </w:p>
-    <w:p>
-      <w:pPr>
-        <w:rPr/>
-      </w:pPr>
-      <w:r>
-        <w:rPr>
-          <w:rtl w:val="0"/>
-        </w:rPr>
-      </w:r>
-    </w:p>
-    <w:p>
-      <w:pPr>
-        <w:rPr/>
-      </w:pPr>
-      <w:r>
-        <w:rPr>
-          <w:rtl w:val="0"/>
-        </w:rPr>
-      </w:r>
-    </w:p>
-    <w:p>
-      <w:pPr>
-        <w:rPr>
-          <w:b w:val="1"/>
-        </w:rPr>
-      </w:pPr>
-      <w:r>
-        <w:rPr>
-          <w:rtl w:val="0"/>
-        </w:rPr>
-      </w:r>
-    </w:p>
-    <w:p>
-      <w:pPr>
-        <w:jc w:val="both"/>
-        <w:rPr>
-          <w:i w:val="1"/>
-          <w:u w:val="single"/>
-        </w:rPr>
-      </w:pPr>
-      <w:r>
-        <w:rPr>
-          <w:i w:val="1"/>
-          <w:rtl w:val="0"/>
-        </w:rPr>
-        <w:t xml:space="preserve">Ej: </w:t>
-      </w:r>
-      <w:r>
-        <w:rPr>
-          <w:i w:val="1"/>
-          <w:u w:val="single"/>
-          <w:rtl w:val="0"/>
-        </w:rPr>
-        <w:t xml:space="preserve">H1- Alta de enfermedades</w:t>
-      </w:r>
-    </w:p>
-    <w:p>
-      <w:pPr>
-        <w:jc w:val="both"/>
-        <w:rPr>
-          <w:i w:val="1"/>
-        </w:rPr>
-      </w:pPr>
-      <w:r>
+        <w:t xml:space="preserve"> admin, quiero tener un registro con los datos que se puedan conseguir de los usuarios y las partidas (Todas las partidas jugadas, Puntos máximos conseguidos…).</w:t>
+      </w:r>
+    </w:p>
+    <w:p>
+      <w:pPr>
+        <w:rPr/>
+      </w:pPr>
+      <w:r>
+        <w:rPr>
+          <w:rtl w:val="0"/>
+        </w:rPr>
+      </w:r>
+    </w:p>
+    <w:p>
+      <w:pPr>
+        <w:rPr/>
+      </w:pPr>
+      <w:r>
+        <w:rPr>
+          <w:rtl w:val="0"/>
+        </w:rPr>
+        <w:t xml:space="preserve">H20 - Estadísticas individuales</w:t>
+      </w:r>
+    </w:p>
+    <w:p>
+      <w:pPr>
         <w:rPr>
           <w:b w:val="1"/>
           <w:i w:val="1"/>
-          <w:color w:val="4472c4"/>
+        </w:rPr>
+      </w:pPr>
+      <w:r>
+        <w:rPr>
           <w:rtl w:val="0"/>
         </w:rPr>
         <w:t xml:space="preserve">Como</w:t>
       </w:r>
       <w:r>
         <w:rPr>
-          <w:i w:val="1"/>
-          <w:rtl w:val="0"/>
-        </w:rPr>
-        <w:t xml:space="preserve"> veterinario</w:t>
-      </w:r>
-      <w:r>
+          <w:rtl w:val="0"/>
+        </w:rPr>
+        <w:t xml:space="preserve"> admin, quiero que cada jugador tenga un registro de sus propios datos (Partidas jugadas, puntos conseguidos…).</w:t>
+      </w:r>
+      <w:r>
+        <w:rPr>
+          <w:rtl w:val="0"/>
+        </w:rPr>
+      </w:r>
+    </w:p>
+    <w:p>
+      <w:pPr>
+        <w:jc w:val="both"/>
         <w:rPr>
           <w:b w:val="1"/>
           <w:i w:val="1"/>
-          <w:color w:val="4472c4"/>
-          <w:rtl w:val="0"/>
-        </w:rPr>
-        <w:t xml:space="preserve"> deseo que el sistema</w:t>
-      </w:r>
-      <w:r>
-        <w:rPr>
-          <w:i w:val="1"/>
-          <w:rtl w:val="0"/>
-        </w:rPr>
-        <w:t xml:space="preserve"> me permita consultar un listado de enfermedades con su descripción y darlas de alta</w:t>
-      </w:r>
-      <w:r>
+        </w:rPr>
+      </w:pPr>
+      <w:r>
+        <w:rPr>
+          <w:rtl w:val="0"/>
+        </w:rPr>
+      </w:r>
+    </w:p>
+    <w:p>
+      <w:pPr>
+        <w:jc w:val="both"/>
         <w:rPr>
           <w:b w:val="1"/>
           <w:i w:val="1"/>
-          <w:color w:val="4472c4"/>
-          <w:rtl w:val="0"/>
-        </w:rPr>
-        <w:t xml:space="preserve">, para </w:t>
-      </w:r>
-      <w:r>
-        <w:rPr>
-          <w:i w:val="1"/>
-          <w:rtl w:val="0"/>
-        </w:rPr>
-        <w:t xml:space="preserve">mejorar la velocidad y precisión de los diagnósticos que se realizan en la clínica</w:t>
-      </w:r>
-    </w:p>
-    <w:p>
-      <w:pPr>
-        <w:jc w:val="both"/>
+        </w:rPr>
+      </w:pPr>
+      <w:r>
         <w:rPr>
           <w:b w:val="1"/>
           <w:i w:val="1"/>
-        </w:rPr>
-      </w:pPr>
-      <w:r>
+          <w:rtl w:val="0"/>
+        </w:rPr>
+        <w:t xml:space="preserve">Escenarios Positivos</w:t>
+      </w:r>
+    </w:p>
+    <w:p>
+      <w:pPr>
+        <w:jc w:val="both"/>
         <w:rPr>
           <w:b w:val="1"/>
           <w:i w:val="1"/>
-          <w:rtl w:val="0"/>
-        </w:rPr>
-        <w:t xml:space="preserve">Escenarios Positivos</w:t>
-      </w:r>
-    </w:p>
-    <w:p>
-      <w:pPr>
-        <w:jc w:val="both"/>
-        <w:rPr>
-          <w:i w:val="1"/>
-          <w:u w:val="single"/>
-        </w:rPr>
-      </w:pPr>
-      <w:r>
-        <w:rPr>
-          <w:i w:val="1"/>
+        </w:rPr>
+      </w:pPr>
+      <w:r>
+        <w:rPr>
+          <w:rtl w:val="0"/>
+        </w:rPr>
+      </w:r>
+    </w:p>
+    <w:p>
+      <w:pPr>
+        <w:jc w:val="both"/>
+        <w:rPr>
+          <w:u w:val="single"/>
+        </w:rPr>
+      </w:pPr>
+      <w:r>
+        <w:rPr>
+          <w:u w:val="single"/>
+          <w:rtl w:val="0"/>
+        </w:rPr>
+        <w:t xml:space="preserve">H2/H3+E1-Creación partida solitario</w:t>
+      </w:r>
+    </w:p>
+    <w:p>
+      <w:pPr>
+        <w:jc w:val="both"/>
+        <w:rPr/>
+      </w:pPr>
+      <w:r>
+        <w:rPr>
+          <w:rtl w:val="0"/>
+        </w:rPr>
+        <w:t xml:space="preserve">Dado que estamos autenticados en el sistema como jugador1 y que no he creado ninguna partida, cuando pulsamos en el botón de solitario debajo de crear partida, se creará una partida en modo solitario.</w:t>
+      </w:r>
+    </w:p>
+    <w:p>
+      <w:pPr>
+        <w:jc w:val="both"/>
+        <w:rPr/>
+      </w:pPr>
+      <w:r>
+        <w:rPr>
+          <w:rtl w:val="0"/>
+        </w:rPr>
+      </w:r>
+    </w:p>
+    <w:p>
+      <w:pPr>
+        <w:jc w:val="both"/>
+        <w:rPr>
+          <w:u w:val="single"/>
+        </w:rPr>
+      </w:pPr>
+      <w:r>
+        <w:rPr>
+          <w:u w:val="single"/>
+          <w:rtl w:val="0"/>
+        </w:rPr>
+        <w:t xml:space="preserve">H2/H3+E2-Creación partida multijugador</w:t>
+      </w:r>
+    </w:p>
+    <w:p>
+      <w:pPr>
+        <w:jc w:val="both"/>
+        <w:rPr/>
+      </w:pPr>
+      <w:r>
+        <w:rPr>
+          <w:rtl w:val="0"/>
+        </w:rPr>
+        <w:t xml:space="preserve">Dado que estamos autenticados en el sistema como jugador1 y que no he creado ninguna partida, cuando pulsamos en el botón de multijugador debajo de crear partida, se invitan  a los jugadores, pulsando el botón ’+’, escribir su nombre y darle a añadir,  una vez que hayan aceptado la invitación al menos una persona y hasta cuatro personas, tras pulsar el botón de confirmar, se creará una partida con el número de jugadores unidos en ese momento. En cualquier momento del proceso se puede cancelar la creación de la partida al pulsar el botón de cancelar.</w:t>
+      </w:r>
+    </w:p>
+    <w:p>
+      <w:pPr>
+        <w:jc w:val="both"/>
+        <w:rPr/>
+      </w:pPr>
+      <w:r>
+        <w:rPr>
+          <w:rtl w:val="0"/>
+        </w:rPr>
+      </w:r>
+    </w:p>
+    <w:p>
+      <w:pPr>
+        <w:jc w:val="both"/>
+        <w:rPr>
+          <w:u w:val="single"/>
+        </w:rPr>
+      </w:pPr>
+      <w:r>
+        <w:rPr>
+          <w:u w:val="single"/>
+          <w:rtl w:val="0"/>
+        </w:rPr>
+        <w:t xml:space="preserve">H4+E1-Unirse a una partida</w:t>
+      </w:r>
+    </w:p>
+    <w:p>
+      <w:pPr>
+        <w:jc w:val="both"/>
+        <w:rPr/>
+      </w:pPr>
+      <w:r>
+        <w:rPr>
+          <w:rtl w:val="0"/>
+        </w:rPr>
+        <w:t xml:space="preserve">Dado que estamos autenticados en el sistema como jugador1 y que nos hayan invitado a una partida multijugador, cuando se pulse el botón de unirse a partida, se nos añadirá a una cola hasta que el anfitrión decida empezar la partida o cancelarla.</w:t>
+      </w:r>
+    </w:p>
+    <w:p>
+      <w:pPr>
+        <w:jc w:val="both"/>
+        <w:rPr/>
+      </w:pPr>
+      <w:r>
+        <w:rPr>
+          <w:rtl w:val="0"/>
+        </w:rPr>
+      </w:r>
+    </w:p>
+    <w:p>
+      <w:pPr>
+        <w:jc w:val="both"/>
+        <w:rPr>
+          <w:u w:val="single"/>
+        </w:rPr>
+      </w:pPr>
+      <w:r>
+        <w:rPr>
+          <w:u w:val="single"/>
+          <w:rtl w:val="0"/>
+        </w:rPr>
+        <w:t xml:space="preserve">H6+E1-Selección de criterios</w:t>
+      </w:r>
+    </w:p>
+    <w:p>
+      <w:pPr>
+        <w:jc w:val="both"/>
+        <w:rPr/>
+      </w:pPr>
+      <w:r>
+        <w:rPr>
+          <w:rtl w:val="0"/>
+        </w:rPr>
+        <w:t xml:space="preserve">Dado que estamos autenticados en el sistema como jugador1 y entramos en una partida, al empezar la partida se tiran 2 dados para la zona de criterio A y se añadirá a la zona de puntuación los números obtenidos para la zona de criterio A. Se repite el proceso para la zona de criterio B y se continúa con la partida. Una vez acabada la partida y al usar el poder ‘?’ se calculan los puntos en base a la cantidad de veces que se cumplen dichos criterios.  </w:t>
+      </w:r>
+    </w:p>
+    <w:p>
+      <w:pPr>
+        <w:rPr/>
+      </w:pPr>
+      <w:r>
+        <w:rPr>
+          <w:rtl w:val="0"/>
+        </w:rPr>
+      </w:r>
+    </w:p>
+    <w:p>
+      <w:pPr>
+        <w:jc w:val="both"/>
+        <w:rPr>
+          <w:u w:val="single"/>
+        </w:rPr>
+      </w:pPr>
+      <w:r>
+        <w:rPr>
+          <w:u w:val="single"/>
+          <w:rtl w:val="0"/>
+        </w:rPr>
+        <w:t xml:space="preserve">H8+E1-Selección de dibujos</w:t>
+      </w:r>
+    </w:p>
+    <w:p>
+      <w:pPr>
+        <w:jc w:val="both"/>
+        <w:rPr/>
+      </w:pPr>
+      <w:r>
+        <w:rPr>
+          <w:rtl w:val="0"/>
+        </w:rPr>
+        <w:t xml:space="preserve">Dado que estamos autenticados en el sistema como jugador1 y estamos en una partida, tras la selección de criterios, elegimos para cada territorio uno de los dibujos predeterminados para representar ese territorio en el mapa.</w:t>
+      </w:r>
+    </w:p>
+    <w:p>
+      <w:pPr>
+        <w:jc w:val="both"/>
+        <w:rPr/>
+      </w:pPr>
+      <w:r>
+        <w:rPr>
+          <w:rtl w:val="0"/>
+        </w:rPr>
+      </w:r>
+    </w:p>
+    <w:p>
+      <w:pPr>
+        <w:jc w:val="both"/>
+        <w:rPr/>
+      </w:pPr>
+      <w:r>
+        <w:rPr>
+          <w:u w:val="single"/>
+          <w:rtl w:val="0"/>
+        </w:rPr>
+        <w:t xml:space="preserve">H9+E1-Selección de territorios como jugador activo en modo multijugador</w:t>
+      </w:r>
+      <w:r>
+        <w:rPr>
+          <w:rtl w:val="0"/>
+        </w:rPr>
+      </w:r>
+    </w:p>
+    <w:p>
+      <w:pPr>
+        <w:jc w:val="both"/>
+        <w:rPr/>
+      </w:pPr>
+      <w:r>
+        <w:rPr>
+          <w:rtl w:val="0"/>
+        </w:rPr>
+        <w:t xml:space="preserve">Dado que estamos autenticados en el sistema como jugador1 y estemos en una partida como jugador activo, tras lanzar los dados y elegir el número que queramos de uno de dichos dados, elegimos un territorio disponible que queramos dibujar en el mapa y el sistema le quitara un uso a ese territorio.</w:t>
+      </w:r>
+    </w:p>
+    <w:p>
+      <w:pPr>
+        <w:rPr/>
+      </w:pPr>
+      <w:r>
+        <w:rPr>
+          <w:rtl w:val="0"/>
+        </w:rPr>
+      </w:r>
+    </w:p>
+    <w:p>
+      <w:pPr>
+        <w:rPr/>
+      </w:pPr>
+      <w:r>
+        <w:rPr>
+          <w:u w:val="single"/>
+          <w:rtl w:val="0"/>
+        </w:rPr>
+        <w:t xml:space="preserve">H9+E2-Selección de territorios como jugador pasivo en modo multijugador</w:t>
+      </w:r>
+      <w:r>
+        <w:rPr>
+          <w:rtl w:val="0"/>
+        </w:rPr>
+      </w:r>
+    </w:p>
+    <w:p>
+      <w:pPr>
+        <w:jc w:val="both"/>
+        <w:rPr/>
+      </w:pPr>
+      <w:r>
+        <w:rPr>
+          <w:rtl w:val="0"/>
+        </w:rPr>
+        <w:t xml:space="preserve">Dado que estamos autenticados en el sistema como jugador1 y estemos en una partida como jugador pasivo, esperamos a que el jugador activo decida qué territorio hay que dibujar, una vez notificado el territorio elegido, tras elegir uno de los dados disponibles, dibujamos dicho territorio sin que el sistema le quite un uso.</w:t>
+      </w:r>
+    </w:p>
+    <w:p>
+      <w:pPr>
+        <w:jc w:val="both"/>
+        <w:rPr/>
+      </w:pPr>
+      <w:r>
+        <w:rPr>
+          <w:rtl w:val="0"/>
+        </w:rPr>
+      </w:r>
+    </w:p>
+    <w:p>
+      <w:pPr>
+        <w:jc w:val="both"/>
+        <w:rPr/>
+      </w:pPr>
+      <w:r>
+        <w:rPr>
+          <w:rtl w:val="0"/>
+        </w:rPr>
+      </w:r>
+    </w:p>
+    <w:p>
+      <w:pPr>
+        <w:rPr>
+          <w:u w:val="single"/>
+        </w:rPr>
+      </w:pPr>
+      <w:r>
+        <w:rPr>
+          <w:u w:val="single"/>
+          <w:rtl w:val="0"/>
+        </w:rPr>
+        <w:t xml:space="preserve">H9+E3-Selección de territorios en modo un jugador</w:t>
+      </w:r>
+    </w:p>
+    <w:p>
+      <w:pPr>
+        <w:jc w:val="both"/>
+        <w:rPr/>
+      </w:pPr>
+      <w:r>
+        <w:rPr>
+          <w:rtl w:val="0"/>
+        </w:rPr>
+        <w:t xml:space="preserve">Dado que estamos autenticados en el sistema como jugador1 y estamos en una partida de un jugador, al empezar una ronda lanzamos 3 dados, seleccionamos el territorio disponible que queramos dibujar, y elegimos un dado para determinar la cantidad a dibujar y el sistema le quita un uso al territorio. Al dibujar los territorios, lanzamos 2 dados, elegimos uno para seleccionar un territorio disponible para dibujar y otro para la cantidad y el sistema le quita un uso al territorio.</w:t>
+      </w:r>
+    </w:p>
+    <w:p>
+      <w:pPr>
+        <w:jc w:val="both"/>
+        <w:rPr/>
+      </w:pPr>
+      <w:r>
+        <w:rPr>
+          <w:rtl w:val="0"/>
+        </w:rPr>
+      </w:r>
+    </w:p>
+    <w:p>
+      <w:pPr>
+        <w:jc w:val="both"/>
+        <w:rPr/>
+      </w:pPr>
+      <w:r>
+        <w:rPr>
+          <w:u w:val="single"/>
+          <w:rtl w:val="0"/>
+        </w:rPr>
+        <w:t xml:space="preserve">H10+E1-Selección de casillas primera ronda</w:t>
+      </w:r>
+      <w:r>
+        <w:rPr>
+          <w:rtl w:val="0"/>
+        </w:rPr>
+      </w:r>
+    </w:p>
+    <w:p>
+      <w:pPr>
+        <w:jc w:val="both"/>
+        <w:rPr/>
+      </w:pPr>
+      <w:r>
+        <w:rPr>
+          <w:rtl w:val="0"/>
+        </w:rPr>
+        <w:t xml:space="preserve">Dado que estamos autenticados en el sistema como jugador1 y estamos en una partida de un jugador, al elegir qué territorio y cantidad dibujar, seleccionamos cualquier casilla del mapa para el primer dibujo y a partir de este dibujamos el resto de forma contigua a los ya colocados y el sistema guardará que casillas se han utilizado.</w:t>
+      </w:r>
+    </w:p>
+    <w:p>
+      <w:pPr>
+        <w:jc w:val="both"/>
+        <w:rPr/>
+      </w:pPr>
+      <w:r>
+        <w:rPr>
+          <w:rtl w:val="0"/>
+        </w:rPr>
+      </w:r>
+    </w:p>
+    <w:p>
+      <w:pPr>
+        <w:jc w:val="both"/>
+        <w:rPr/>
+      </w:pPr>
+      <w:r>
+        <w:rPr>
+          <w:u w:val="single"/>
+          <w:rtl w:val="0"/>
+        </w:rPr>
+        <w:t xml:space="preserve">H10+E2-Selección de casillas no primera ronda</w:t>
+      </w:r>
+      <w:r>
+        <w:rPr>
+          <w:rtl w:val="0"/>
+        </w:rPr>
+      </w:r>
+    </w:p>
+    <w:p>
+      <w:pPr>
+        <w:jc w:val="both"/>
+        <w:rPr/>
+      </w:pPr>
+      <w:r>
+        <w:rPr>
+          <w:rtl w:val="0"/>
+        </w:rPr>
+        <w:t xml:space="preserve">Dado que estamos autenticados en el sistema como jugador1 y estamos en una partida de un jugador, al elegir qué territorio y cantidad dibujar, seleccionamos tantas casillas contiguas a alguna ya utilizada como el número de territorios a dibujar y el sistema guardará que casillas se han utilizado.</w:t>
+      </w:r>
+    </w:p>
+    <w:p>
+      <w:pPr>
+        <w:jc w:val="both"/>
+        <w:rPr/>
+      </w:pPr>
+      <w:r>
+        <w:rPr>
+          <w:rtl w:val="0"/>
+        </w:rPr>
+      </w:r>
+    </w:p>
+    <w:p>
+      <w:pPr>
+        <w:jc w:val="both"/>
+        <w:rPr>
+          <w:u w:val="single"/>
+        </w:rPr>
+      </w:pPr>
+      <w:r>
+        <w:rPr>
+          <w:u w:val="single"/>
+          <w:rtl w:val="0"/>
+        </w:rPr>
+        <w:t xml:space="preserve">H11+E1-Obtención ‘+1/-1’</w:t>
+      </w:r>
+    </w:p>
+    <w:p>
+      <w:pPr>
+        <w:jc w:val="both"/>
+        <w:rPr>
+          <w:u w:val="single"/>
+        </w:rPr>
+      </w:pPr>
+      <w:r>
+        <w:rPr>
+          <w:rtl w:val="0"/>
+        </w:rPr>
+        <w:t xml:space="preserve">Dado que estamos autenticados en el sistema como jugador1 y estamos en una partida de un jugador, al dibujar un territorio en una de las casillas asignadas al poder ‘+1/-1’, tras dibujar todos las casillas, elegiremos si acumular un uso de +1 o un uso de -1 y el sistema deberá añadirlo a sus usos disponibles.</w:t>
+      </w:r>
+      <w:r>
+        <w:rPr>
+          <w:rtl w:val="0"/>
+        </w:rPr>
+      </w:r>
+    </w:p>
+    <w:p>
+      <w:pPr>
+        <w:jc w:val="both"/>
+        <w:rPr>
+          <w:u w:val="single"/>
+        </w:rPr>
+      </w:pPr>
+      <w:r>
+        <w:rPr>
+          <w:rtl w:val="0"/>
+        </w:rPr>
+      </w:r>
+    </w:p>
+    <w:p>
+      <w:pPr>
+        <w:jc w:val="both"/>
+        <w:rPr>
+          <w:u w:val="single"/>
+        </w:rPr>
+      </w:pPr>
+      <w:r>
+        <w:rPr>
+          <w:u w:val="single"/>
+          <w:rtl w:val="0"/>
+        </w:rPr>
+        <w:t xml:space="preserve">H11+E2-Uso de ‘+1/-1’</w:t>
+      </w:r>
+    </w:p>
+    <w:p>
+      <w:pPr>
+        <w:jc w:val="both"/>
+        <w:rPr/>
+      </w:pPr>
+      <w:r>
+        <w:rPr>
+          <w:rtl w:val="0"/>
+        </w:rPr>
+        <w:t xml:space="preserve">Dado que estamos autenticados en el sistema como jugador1 y estamos en una partida de un jugador, antes de dibujar los territorios y después de seleccionar la cantidad de territorios, al pulsar la casilla de +1 o -1, se le sumará la cantidad seleccionada a dicho dado, pudiendo usar tantos como tengamos disponibles, y el sistema lo marcará cómo usado.</w:t>
+      </w:r>
+    </w:p>
+    <w:p>
+      <w:pPr>
+        <w:jc w:val="both"/>
+        <w:rPr/>
+      </w:pPr>
+      <w:r>
+        <w:rPr>
+          <w:rtl w:val="0"/>
+        </w:rPr>
+      </w:r>
+    </w:p>
+    <w:p>
+      <w:pPr>
+        <w:jc w:val="both"/>
+        <w:rPr>
+          <w:u w:val="single"/>
+        </w:rPr>
+      </w:pPr>
+      <w:r>
+        <w:rPr>
+          <w:u w:val="single"/>
+          <w:rtl w:val="0"/>
+        </w:rPr>
+        <w:t xml:space="preserve">H12/H14+E1-Uso y cálculo de ‘?’</w:t>
+      </w:r>
+    </w:p>
+    <w:p>
+      <w:pPr>
+        <w:jc w:val="both"/>
+        <w:rPr>
+          <w:u w:val="single"/>
+        </w:rPr>
+      </w:pPr>
+      <w:r>
+        <w:rPr>
+          <w:rtl w:val="0"/>
+        </w:rPr>
+        <w:t xml:space="preserve">Dado que estamos autenticados en el sistema como jugador1 y estamos en una partida, al dibujar un territorio en una de las casillas asignadas al poder ‘?’, tras dibujar todas las casillas, el sistema calculará y nos mostrará la cantidad de puntos totales conseguidos por cada criterio hasta ese momento, y elegiremos de qué criterio guardamos los puntos en la casilla ‘?’ para sumarlos a los puntos conseguidos en los criterios al finalizar la partida. </w:t>
+      </w:r>
+      <w:r>
+        <w:rPr>
+          <w:rtl w:val="0"/>
+        </w:rPr>
+      </w:r>
+    </w:p>
+    <w:p>
+      <w:pPr>
+        <w:jc w:val="both"/>
+        <w:rPr/>
+      </w:pPr>
+      <w:r>
+        <w:rPr>
+          <w:rtl w:val="0"/>
+        </w:rPr>
+      </w:r>
+    </w:p>
+    <w:p>
+      <w:pPr>
+        <w:jc w:val="both"/>
+        <w:rPr>
+          <w:u w:val="single"/>
+        </w:rPr>
+      </w:pPr>
+      <w:r>
+        <w:rPr>
+          <w:u w:val="single"/>
+          <w:rtl w:val="0"/>
+        </w:rPr>
+        <w:t xml:space="preserve">H13+E1-Selección de dado como jugador activo</w:t>
+      </w:r>
+    </w:p>
+    <w:p>
+      <w:pPr>
+        <w:jc w:val="both"/>
+        <w:rPr/>
+      </w:pPr>
+      <w:r>
+        <w:rPr>
+          <w:rtl w:val="0"/>
+        </w:rPr>
+        <w:t xml:space="preserve">Dado que estamos autenticados en el sistema como jugador1 y estamos en una partida, tras tirar los dados, elegiremos uno de los dados mostrados en la pantalla para representar la cantidad de territorios que vamos a dibujar sobre el mapa y el sistema descarta ese dado para los jugadores pasivos.</w:t>
+      </w:r>
+    </w:p>
+    <w:p>
+      <w:pPr>
+        <w:jc w:val="both"/>
+        <w:rPr/>
+      </w:pPr>
+      <w:r>
+        <w:rPr>
+          <w:rtl w:val="0"/>
+        </w:rPr>
+      </w:r>
+    </w:p>
+    <w:p>
+      <w:pPr>
+        <w:jc w:val="both"/>
+        <w:rPr>
+          <w:u w:val="single"/>
+        </w:rPr>
+      </w:pPr>
+      <w:r>
+        <w:rPr>
+          <w:u w:val="single"/>
+          <w:rtl w:val="0"/>
+        </w:rPr>
+        <w:t xml:space="preserve">H13+E2-Selección de dado como jugador pasivo</w:t>
+      </w:r>
+    </w:p>
+    <w:p>
+      <w:pPr>
+        <w:jc w:val="both"/>
+        <w:rPr/>
+      </w:pPr>
+      <w:r>
+        <w:rPr>
+          <w:rtl w:val="0"/>
+        </w:rPr>
+        <w:t xml:space="preserve">Dado que estamos autenticados en el sistema como jugador1 y estamos en una partida, tras que el jugador activo haya seleccionado el dado y que territorio hay que dibujar, el sistema mostrará los dados restantes, y elegiremos uno de ellos para representar la cantidad de territorios que vamos a dibujar sobre el mapa.</w:t>
+      </w:r>
+    </w:p>
+    <w:p>
+      <w:pPr>
+        <w:jc w:val="both"/>
+        <w:rPr/>
+      </w:pPr>
+      <w:r>
+        <w:rPr>
+          <w:rtl w:val="0"/>
+        </w:rPr>
+      </w:r>
+    </w:p>
+    <w:p>
+      <w:pPr>
+        <w:jc w:val="both"/>
+        <w:rPr>
+          <w:u w:val="single"/>
+        </w:rPr>
+      </w:pPr>
+      <w:r>
+        <w:rPr>
+          <w:u w:val="single"/>
+          <w:rtl w:val="0"/>
+        </w:rPr>
+        <w:t xml:space="preserve">H13+E3-Selección de dado en modo un jugador</w:t>
+      </w:r>
+    </w:p>
+    <w:p>
+      <w:pPr>
+        <w:jc w:val="both"/>
+        <w:rPr/>
+      </w:pPr>
+      <w:r>
+        <w:rPr>
+          <w:rtl w:val="0"/>
+        </w:rPr>
+        <w:t xml:space="preserve">Dado que estamos autenticados en el sistema como jugador1 y estamos en una partida de modo un jugador, tras tirar los dados elegiremos uno de los dados mostrados en la pantalla para representar la cantidad de territorios que vamos a dibujar sobre el mapa y el sistema descarta ese dado. La segunda vez que se tiran los dados, el primer dado elegido sirve para elegir el territorio a dibujar y el dado restante sirve para elegir la cantidad de territorios que se van a dibujar.</w:t>
+      </w:r>
+    </w:p>
+    <w:p>
+      <w:pPr>
+        <w:jc w:val="both"/>
+        <w:rPr/>
+      </w:pPr>
+      <w:r>
+        <w:rPr>
+          <w:rtl w:val="0"/>
+        </w:rPr>
+      </w:r>
+    </w:p>
+    <w:p>
+      <w:pPr>
+        <w:jc w:val="both"/>
+        <w:rPr>
+          <w:u w:val="single"/>
+        </w:rPr>
+      </w:pPr>
+      <w:r>
+        <w:rPr>
+          <w:u w:val="single"/>
+          <w:rtl w:val="0"/>
+        </w:rPr>
+        <w:t xml:space="preserve">H15+E1-Final de partida</w:t>
+      </w:r>
+    </w:p>
+    <w:p>
+      <w:pPr>
+        <w:jc w:val="both"/>
+        <w:rPr>
+          <w:u w:val="single"/>
+        </w:rPr>
+      </w:pPr>
+      <w:r>
+        <w:rPr>
+          <w:rtl w:val="0"/>
+        </w:rPr>
+        <w:t xml:space="preserve">Dado que estamos autenticados en el sistema como jugador1 y estamos en una partida, cuando un jugador está dibujando los territorios y no puede continuar dibujando territorios en casillas contiguas a las ya existentes y contiguas a las dibujadas en ese turno y tiene aún cantidad a dibujar, el sistema no guardará los territorios dibujados de ese jugador y al finalizar el turno se dará por finalizada la partida. </w:t>
+      </w:r>
+      <w:r>
+        <w:rPr>
+          <w:rtl w:val="0"/>
+        </w:rPr>
+      </w:r>
+    </w:p>
+    <w:p>
+      <w:pPr>
+        <w:jc w:val="both"/>
+        <w:rPr/>
+      </w:pPr>
+      <w:r>
+        <w:rPr>
+          <w:u w:val="single"/>
           <w:rtl w:val="0"/>
         </w:rPr>
         <w:t xml:space="preserve"> </w:t>
       </w:r>
       <w:r>
         <w:rPr>
-          <w:i w:val="1"/>
-          <w:u w:val="single"/>
-          <w:rtl w:val="0"/>
-        </w:rPr>
-        <w:t xml:space="preserve">H1+E1 – Alta de Diabetes</w:t>
-      </w:r>
-    </w:p>
-    <w:p>
-      <w:pPr>
-        <w:jc w:val="both"/>
-        <w:rPr>
-          <w:i w:val="1"/>
-        </w:rPr>
-      </w:pPr>
-      <w:r>
+          <w:rtl w:val="0"/>
+        </w:rPr>
+      </w:r>
+    </w:p>
+    <w:p>
+      <w:pPr>
+        <w:jc w:val="both"/>
+        <w:rPr>
+          <w:u w:val="single"/>
+        </w:rPr>
+      </w:pPr>
+      <w:r>
+        <w:rPr>
+          <w:u w:val="single"/>
+          <w:rtl w:val="0"/>
+        </w:rPr>
+        <w:t xml:space="preserve">H16+E1-Puntuación final</w:t>
+      </w:r>
+    </w:p>
+    <w:p>
+      <w:pPr>
+        <w:jc w:val="both"/>
+        <w:rPr/>
+      </w:pPr>
+      <w:r>
+        <w:rPr>
+          <w:rtl w:val="0"/>
+        </w:rPr>
+        <w:t xml:space="preserve">Dado que estamos autenticados en el sistema como jugador1 y estamos en una partida, al finalizar la partida el sistema calculará los puntos conseguidos por cada uno de los 4 criterios seleccionados, los sumará al valor guardado en la casilla ‘?’, siendo la suma de los 5 elementos la puntuación final que se guardará en el sistema y determinará el ganador de la partida según quien tenga mayor puntuación.</w:t>
+      </w:r>
+    </w:p>
+    <w:p>
+      <w:pPr>
+        <w:jc w:val="both"/>
+        <w:rPr/>
+      </w:pPr>
+      <w:r>
+        <w:rPr>
+          <w:rtl w:val="0"/>
+        </w:rPr>
+      </w:r>
+    </w:p>
+    <w:p>
+      <w:pPr>
+        <w:jc w:val="both"/>
+        <w:rPr>
+          <w:u w:val="single"/>
+        </w:rPr>
+      </w:pPr>
+      <w:r>
+        <w:rPr>
+          <w:u w:val="single"/>
+          <w:rtl w:val="0"/>
+        </w:rPr>
+        <w:t xml:space="preserve">H17+E1-Creación de usuario</w:t>
+      </w:r>
+    </w:p>
+    <w:p>
+      <w:pPr>
+        <w:jc w:val="both"/>
+        <w:rPr/>
+      </w:pPr>
+      <w:r>
+        <w:rPr>
+          <w:rtl w:val="0"/>
+        </w:rPr>
+        <w:t xml:space="preserve">Dado a que no estamos registrados como ningún jugador en el sistema, al pulsar sobre el botón Sign Up, el sistema nos mostrará un formulario en el que tendremos que rellenar nuestros datos, al rellenar los datos y pulsar el botón confirmar el sistema nos guardará como un nuevo jugador con el nombre y contraseña especificadas en el formulario y nos llevará a la ventana de inicio autenticados como ese usuario.</w:t>
+      </w:r>
+    </w:p>
+    <w:p>
+      <w:pPr>
+        <w:jc w:val="both"/>
+        <w:rPr/>
+      </w:pPr>
+      <w:r>
+        <w:rPr>
+          <w:rtl w:val="0"/>
+        </w:rPr>
+      </w:r>
+    </w:p>
+    <w:p>
+      <w:pPr>
+        <w:jc w:val="both"/>
+        <w:rPr>
+          <w:u w:val="single"/>
+        </w:rPr>
+      </w:pPr>
+      <w:r>
+        <w:rPr>
+          <w:u w:val="single"/>
+          <w:rtl w:val="0"/>
+        </w:rPr>
+        <w:t xml:space="preserve">H18+E1-Iniciar sesión</w:t>
+      </w:r>
+    </w:p>
+    <w:p>
+      <w:pPr>
+        <w:jc w:val="both"/>
+        <w:rPr/>
+      </w:pPr>
+      <w:r>
+        <w:rPr>
+          <w:rtl w:val="0"/>
+        </w:rPr>
+        <w:t xml:space="preserve">Dado a que no estamos autenticados como ningún jugador en el sistema, pero sí registrados, al pulsar el botón de Sign In, el sistema nos mostrará dos campos a rellenar correspondientes al nombre de usuario y contraseña, al añadirlas correctamente, el sistema nos llevará a la ventana de inicio autenticados como ese usuario.</w:t>
+      </w:r>
+    </w:p>
+    <w:p>
+      <w:pPr>
+        <w:jc w:val="both"/>
+        <w:rPr/>
+      </w:pPr>
+      <w:r>
+        <w:rPr>
+          <w:rtl w:val="0"/>
+        </w:rPr>
+      </w:r>
+    </w:p>
+    <w:p>
+      <w:pPr>
+        <w:jc w:val="both"/>
+        <w:rPr>
+          <w:u w:val="single"/>
+        </w:rPr>
+      </w:pPr>
+      <w:r>
+        <w:rPr>
+          <w:u w:val="single"/>
+          <w:rtl w:val="0"/>
+        </w:rPr>
+        <w:t xml:space="preserve">H19+E1-Estadísticas globales</w:t>
+      </w:r>
+    </w:p>
+    <w:p>
+      <w:pPr>
+        <w:jc w:val="both"/>
+        <w:rPr/>
+      </w:pPr>
+      <w:r>
+        <w:rPr>
+          <w:rtl w:val="0"/>
+        </w:rPr>
+        <w:t xml:space="preserve">Dado que estamos autenticados en el sistema como jugador1 o como admin1, al pulsar en el botón de estadísticas globales, el sistema nos devolverá una lista con las estadísticas recogidas por el juego. </w:t>
+      </w:r>
+    </w:p>
+    <w:p>
+      <w:pPr>
+        <w:jc w:val="both"/>
+        <w:rPr/>
+      </w:pPr>
+      <w:r>
+        <w:rPr>
+          <w:rtl w:val="0"/>
+        </w:rPr>
+      </w:r>
+    </w:p>
+    <w:p>
+      <w:pPr>
+        <w:jc w:val="both"/>
+        <w:rPr>
+          <w:u w:val="single"/>
+        </w:rPr>
+      </w:pPr>
+      <w:r>
+        <w:rPr>
+          <w:u w:val="single"/>
+          <w:rtl w:val="0"/>
+        </w:rPr>
+        <w:t xml:space="preserve">H20+E1-Estadísticas individuales</w:t>
+      </w:r>
+    </w:p>
+    <w:p>
+      <w:pPr>
+        <w:jc w:val="both"/>
+        <w:rPr>
+          <w:u w:val="single"/>
+        </w:rPr>
+      </w:pPr>
+      <w:r>
+        <w:rPr>
+          <w:rtl w:val="0"/>
+        </w:rPr>
+        <w:t xml:space="preserve">Dado que estamos autenticados en el sistema como jugador1 o como admin1, al pulsar en el botón de estadísticas individuales, el sistema nos devolverá una lista con las estadísticas individuales del usuario o admin logueado.</w:t>
+      </w:r>
+      <w:r>
+        <w:rPr>
+          <w:rtl w:val="0"/>
+        </w:rPr>
+      </w:r>
+    </w:p>
+    <w:p>
+      <w:pPr>
+        <w:jc w:val="both"/>
+        <w:rPr/>
+      </w:pPr>
+      <w:r>
+        <w:rPr>
+          <w:rtl w:val="0"/>
+        </w:rPr>
+      </w:r>
+    </w:p>
+    <w:p>
+      <w:pPr>
+        <w:jc w:val="both"/>
         <w:rPr>
           <w:b w:val="1"/>
           <w:i w:val="1"/>
-          <w:color w:val="4472c4"/>
-          <w:rtl w:val="0"/>
-        </w:rPr>
-        <w:t xml:space="preserve">Dado</w:t>
-      </w:r>
-      <w:r>
-        <w:rPr>
-          <w:i w:val="1"/>
-          <w:rtl w:val="0"/>
-        </w:rPr>
-        <w:t xml:space="preserve"> que estamos autenticados en el sistema como</w:t>
-      </w:r>
+        </w:rPr>
+      </w:pPr>
       <w:r>
         <w:rPr>
           <w:b w:val="1"/>
           <w:i w:val="1"/>
-          <w:color w:val="843c0b"/>
-          <w:rtl w:val="0"/>
-        </w:rPr>
-        <w:t xml:space="preserve"> vet1</w:t>
-      </w:r>
-      <w:r>
-        <w:rPr>
-          <w:i w:val="1"/>
-          <w:rtl w:val="0"/>
-        </w:rPr>
-        <w:t xml:space="preserve"> </w:t>
-      </w:r>
-      <w:r>
-        <w:rPr>
-          <w:b w:val="1"/>
-          <w:i w:val="1"/>
-          <w:color w:val="4472c4"/>
-          <w:rtl w:val="0"/>
-        </w:rPr>
-        <w:t xml:space="preserve">y</w:t>
-      </w:r>
-      <w:r>
-        <w:rPr>
-          <w:i w:val="1"/>
-          <w:rtl w:val="0"/>
-        </w:rPr>
-        <w:t xml:space="preserve"> que la diabetes no está ya registrada como enfermedad en el sistema</w:t>
-      </w:r>
-      <w:r>
-        <w:rPr>
-          <w:b w:val="1"/>
-          <w:i w:val="1"/>
-          <w:color w:val="4472c4"/>
-          <w:rtl w:val="0"/>
-        </w:rPr>
-        <w:t xml:space="preserve">, cuando</w:t>
-      </w:r>
-      <w:r>
-        <w:rPr>
-          <w:i w:val="1"/>
-          <w:rtl w:val="0"/>
-        </w:rPr>
-        <w:t xml:space="preserve"> pulsamos en el enlace de enfermedades del vademécum y pulsamos el botón de añadir enfermedad</w:t>
-      </w:r>
-      <w:r>
-        <w:rPr>
-          <w:b w:val="1"/>
-          <w:i w:val="1"/>
-          <w:color w:val="4472c4"/>
-          <w:rtl w:val="0"/>
-        </w:rPr>
-        <w:t xml:space="preserve">, una vez que</w:t>
-      </w:r>
-      <w:r>
-        <w:rPr>
-          <w:i w:val="1"/>
-          <w:rtl w:val="0"/>
-        </w:rPr>
-        <w:t xml:space="preserve"> ponemos como nombre de enfermedad “</w:t>
-      </w:r>
-      <w:r>
-        <w:rPr>
-          <w:b w:val="1"/>
-          <w:i w:val="1"/>
-          <w:color w:val="843c0b"/>
-          <w:rtl w:val="0"/>
-        </w:rPr>
-        <w:t xml:space="preserve">Diabetes</w:t>
-      </w:r>
-      <w:r>
-        <w:rPr>
-          <w:i w:val="1"/>
-          <w:rtl w:val="0"/>
-        </w:rPr>
-        <w:t xml:space="preserve">” y como descripción “</w:t>
-      </w:r>
-      <w:r>
-        <w:rPr>
-          <w:b w:val="1"/>
-          <w:i w:val="1"/>
-          <w:color w:val="843c0b"/>
-          <w:rtl w:val="0"/>
-        </w:rPr>
-        <w:t xml:space="preserve">La diabetes en perros es una enfermedad compleja causada por la falta de insulina o la respuesta inadecuada de esta. Cuando la mascota come, su sistema digestivo rompe los alimentos en varios componentes, incluyendo la glucosa, que es transportada a las células por la insulina, una hormona que segrega el páncreas. Cuando el animal no produce insulina o no puede utilizarla con normalidad, sus niveles de azúcar en sangre se elevan. El resultado es la hiperglucemia que si no se trata puede causar complicaciones.</w:t>
-      </w:r>
-      <w:r>
-        <w:rPr>
-          <w:i w:val="1"/>
-          <w:rtl w:val="0"/>
-        </w:rPr>
-        <w:t xml:space="preserve">”, </w:t>
-      </w:r>
-      <w:r>
-        <w:rPr>
-          <w:b w:val="1"/>
-          <w:i w:val="1"/>
-          <w:color w:val="4472c4"/>
-          <w:rtl w:val="0"/>
-        </w:rPr>
-        <w:t xml:space="preserve">tras </w:t>
-      </w:r>
-      <w:r>
-        <w:rPr>
-          <w:i w:val="1"/>
-          <w:rtl w:val="0"/>
-        </w:rPr>
-        <w:t xml:space="preserve">pulsar el botón de grabar enfermedad</w:t>
-      </w:r>
-      <w:r>
-        <w:rPr>
-          <w:b w:val="1"/>
-          <w:i w:val="1"/>
-          <w:color w:val="4472c4"/>
-          <w:rtl w:val="0"/>
-        </w:rPr>
-        <w:t xml:space="preserve">, entonces </w:t>
-      </w:r>
-      <w:r>
-        <w:rPr>
-          <w:i w:val="1"/>
-          <w:rtl w:val="0"/>
-        </w:rPr>
-        <w:t xml:space="preserve">la aplicación nos muestra el listado de enfermedades y la </w:t>
-      </w:r>
-      <w:r>
-        <w:rPr>
-          <w:b w:val="1"/>
-          <w:i w:val="1"/>
-          <w:color w:val="843c0b"/>
-          <w:rtl w:val="0"/>
-        </w:rPr>
-        <w:t xml:space="preserve">Diabetes</w:t>
-      </w:r>
-      <w:r>
-        <w:rPr>
-          <w:i w:val="1"/>
-          <w:rtl w:val="0"/>
-        </w:rPr>
-        <w:t xml:space="preserve"> aparece en el listado con la descripción proporcionada</w:t>
-      </w:r>
-    </w:p>
-    <w:p>
-      <w:pPr>
-        <w:jc w:val="both"/>
-        <w:rPr>
-          <w:i w:val="1"/>
-          <w:u w:val="single"/>
-        </w:rPr>
-      </w:pPr>
-      <w:r>
-        <w:rPr>
-          <w:i w:val="1"/>
-          <w:u w:val="single"/>
-          <w:rtl w:val="0"/>
-        </w:rPr>
-        <w:t xml:space="preserve">H1+E2 – Alta de COVID-19</w:t>
-      </w:r>
-    </w:p>
-    <w:p>
-      <w:pPr>
-        <w:jc w:val="both"/>
-        <w:rPr>
-          <w:i w:val="1"/>
-        </w:rPr>
-      </w:pPr>
-      <w:r>
-        <w:rPr>
-          <w:b w:val="1"/>
-          <w:i w:val="1"/>
-          <w:color w:val="4472c4"/>
-          <w:rtl w:val="0"/>
-        </w:rPr>
-        <w:t xml:space="preserve">Dado</w:t>
-      </w:r>
-      <w:r>
-        <w:rPr>
-          <w:i w:val="1"/>
-          <w:rtl w:val="0"/>
-        </w:rPr>
-        <w:t xml:space="preserve"> que estamos autenticados en el sistema como</w:t>
-      </w:r>
-      <w:r>
-        <w:rPr>
-          <w:b w:val="1"/>
-          <w:i w:val="1"/>
-          <w:color w:val="843c0b"/>
-          <w:rtl w:val="0"/>
-        </w:rPr>
-        <w:t xml:space="preserve"> vet1</w:t>
-      </w:r>
-      <w:r>
-        <w:rPr>
-          <w:i w:val="1"/>
-          <w:rtl w:val="0"/>
-        </w:rPr>
-        <w:t xml:space="preserve"> </w:t>
-      </w:r>
-      <w:r>
-        <w:rPr>
-          <w:b w:val="1"/>
-          <w:i w:val="1"/>
-          <w:color w:val="4472c4"/>
-          <w:rtl w:val="0"/>
-        </w:rPr>
-        <w:t xml:space="preserve">y</w:t>
-      </w:r>
-      <w:r>
-        <w:rPr>
-          <w:i w:val="1"/>
-          <w:rtl w:val="0"/>
-        </w:rPr>
-        <w:t xml:space="preserve"> que la diabetes no está ya registrada como enfermedad en el sistema</w:t>
-      </w:r>
-      <w:r>
-        <w:rPr>
-          <w:b w:val="1"/>
-          <w:i w:val="1"/>
-          <w:color w:val="4472c4"/>
-          <w:rtl w:val="0"/>
-        </w:rPr>
-        <w:t xml:space="preserve">, cuando</w:t>
-      </w:r>
-      <w:r>
-        <w:rPr>
-          <w:i w:val="1"/>
-          <w:rtl w:val="0"/>
-        </w:rPr>
-        <w:t xml:space="preserve"> pulsamos en el enlace de enfermedades del vademécum y pulsamos el botón de añadir enfermedad</w:t>
-      </w:r>
-      <w:r>
-        <w:rPr>
-          <w:b w:val="1"/>
-          <w:i w:val="1"/>
-          <w:color w:val="4472c4"/>
-          <w:rtl w:val="0"/>
-        </w:rPr>
-        <w:t xml:space="preserve">, una vez que</w:t>
-      </w:r>
-      <w:r>
-        <w:rPr>
-          <w:i w:val="1"/>
-          <w:rtl w:val="0"/>
-        </w:rPr>
-        <w:t xml:space="preserve"> ponemos como nombre de enfermedad “</w:t>
-      </w:r>
-      <w:r>
-        <w:rPr>
-          <w:b w:val="1"/>
-          <w:i w:val="1"/>
-          <w:color w:val="843c0b"/>
-          <w:rtl w:val="0"/>
-        </w:rPr>
-        <w:t xml:space="preserve">COVID-19</w:t>
-      </w:r>
-      <w:r>
-        <w:rPr>
-          <w:i w:val="1"/>
-          <w:rtl w:val="0"/>
-        </w:rPr>
-        <w:t xml:space="preserve">” y como descripción “</w:t>
-      </w:r>
-      <w:r>
-        <w:rPr>
-          <w:b w:val="1"/>
-          <w:i w:val="1"/>
-          <w:color w:val="843c0b"/>
-          <w:rtl w:val="0"/>
-        </w:rPr>
-        <w:t xml:space="preserve">Es una ‎enfermedad infecciosa causada por un ‎coronavirus recientemente descubierto. ‎De acuerdo a los Centros para el Control y la Prevención de Enfermedades de los Estados Unidos, algunas mascotas — incluyendo perros y gatos — también se han infectado con el virus que causa la COVID-19. ‎Sin embargo, en base a la información limitada que existe, se considera poco el riesgo de que los animales trasmitan la COVID-19 a la gente.</w:t>
-      </w:r>
-      <w:r>
-        <w:rPr>
-          <w:i w:val="1"/>
-          <w:rtl w:val="0"/>
-        </w:rPr>
-        <w:t xml:space="preserve">”, </w:t>
-      </w:r>
-      <w:r>
-        <w:rPr>
-          <w:b w:val="1"/>
-          <w:i w:val="1"/>
-          <w:color w:val="4472c4"/>
-          <w:rtl w:val="0"/>
-        </w:rPr>
-        <w:t xml:space="preserve">tras </w:t>
-      </w:r>
-      <w:r>
-        <w:rPr>
-          <w:i w:val="1"/>
-          <w:rtl w:val="0"/>
-        </w:rPr>
-        <w:t xml:space="preserve">pulsar el botón de grabar enfermedad</w:t>
-      </w:r>
-      <w:r>
-        <w:rPr>
-          <w:b w:val="1"/>
-          <w:i w:val="1"/>
-          <w:color w:val="4472c4"/>
-          <w:rtl w:val="0"/>
-        </w:rPr>
-        <w:t xml:space="preserve">, entonces </w:t>
-      </w:r>
-      <w:r>
-        <w:rPr>
-          <w:i w:val="1"/>
-          <w:rtl w:val="0"/>
-        </w:rPr>
-        <w:t xml:space="preserve">la aplicación nos muestra el listado de enfermedades y la </w:t>
-      </w:r>
-      <w:r>
-        <w:rPr>
-          <w:b w:val="1"/>
-          <w:i w:val="1"/>
-          <w:color w:val="843c0b"/>
-          <w:rtl w:val="0"/>
-        </w:rPr>
-        <w:t xml:space="preserve">COVID-19</w:t>
-      </w:r>
-      <w:r>
-        <w:rPr>
-          <w:i w:val="1"/>
-          <w:rtl w:val="0"/>
-        </w:rPr>
-        <w:t xml:space="preserve"> aparece en el listado con la descripción proporcionada</w:t>
-      </w:r>
-    </w:p>
-    <w:p>
-      <w:pPr>
-        <w:jc w:val="both"/>
-        <w:rPr>
-          <w:b w:val="1"/>
-          <w:i w:val="1"/>
-        </w:rPr>
-      </w:pPr>
-      <w:r>
-        <w:rPr>
-          <w:b w:val="1"/>
-          <w:i w:val="1"/>
           <w:rtl w:val="0"/>
         </w:rPr>
         <w:t xml:space="preserve">Escenarios Negativos</w:t>
@@ -3115,137 +3194,809 @@
       <w:pPr>
         <w:jc w:val="both"/>
         <w:rPr>
-          <w:i w:val="1"/>
-          <w:u w:val="single"/>
-        </w:rPr>
-      </w:pPr>
-      <w:r>
-        <w:rPr>
-          <w:i w:val="1"/>
-          <w:u w:val="single"/>
-          <w:rtl w:val="0"/>
-        </w:rPr>
-        <w:t xml:space="preserve">H1-E1 – Alta de enfermedad sin nombre ni descripción</w:t>
-      </w:r>
-    </w:p>
-    <w:p>
-      <w:pPr>
-        <w:jc w:val="both"/>
-        <w:rPr>
-          <w:i w:val="1"/>
-        </w:rPr>
-      </w:pPr>
-      <w:r>
-        <w:rPr>
-          <w:b w:val="1"/>
-          <w:i w:val="1"/>
-          <w:color w:val="4472c4"/>
-          <w:rtl w:val="0"/>
-        </w:rPr>
-        <w:t xml:space="preserve">Dado</w:t>
-      </w:r>
-      <w:r>
-        <w:rPr>
-          <w:i w:val="1"/>
-          <w:rtl w:val="0"/>
-        </w:rPr>
-        <w:t xml:space="preserve"> que estamos autenticados en el sistema como</w:t>
-      </w:r>
-      <w:r>
-        <w:rPr>
-          <w:b w:val="1"/>
-          <w:i w:val="1"/>
-          <w:color w:val="843c0b"/>
-          <w:rtl w:val="0"/>
-        </w:rPr>
-        <w:t xml:space="preserve"> vet1</w:t>
-      </w:r>
-      <w:r>
-        <w:rPr>
-          <w:i w:val="1"/>
-          <w:rtl w:val="0"/>
-        </w:rPr>
-        <w:t xml:space="preserve"> </w:t>
-      </w:r>
-      <w:r>
-        <w:rPr>
-          <w:b w:val="1"/>
-          <w:i w:val="1"/>
-          <w:color w:val="4472c4"/>
-          <w:rtl w:val="0"/>
-        </w:rPr>
-        <w:t xml:space="preserve">y</w:t>
-      </w:r>
-      <w:r>
-        <w:rPr>
-          <w:i w:val="1"/>
-          <w:rtl w:val="0"/>
-        </w:rPr>
-        <w:t xml:space="preserve"> que la diabetes no está ya registrada como enfermedad en el sistema</w:t>
-      </w:r>
-      <w:r>
-        <w:rPr>
-          <w:b w:val="1"/>
-          <w:i w:val="1"/>
-          <w:color w:val="4472c4"/>
-          <w:rtl w:val="0"/>
-        </w:rPr>
-        <w:t xml:space="preserve">, cuando</w:t>
-      </w:r>
-      <w:r>
-        <w:rPr>
-          <w:i w:val="1"/>
-          <w:rtl w:val="0"/>
-        </w:rPr>
-        <w:t xml:space="preserve"> pulsamos en el enlace de enfermedades del vademécum y pulsamos el botón de añadir enfermedad</w:t>
-      </w:r>
-      <w:r>
-        <w:rPr>
-          <w:b w:val="1"/>
-          <w:i w:val="1"/>
-          <w:color w:val="4472c4"/>
-          <w:rtl w:val="0"/>
-        </w:rPr>
-        <w:t xml:space="preserve">, una vez que</w:t>
-      </w:r>
-      <w:r>
-        <w:rPr>
-          <w:i w:val="1"/>
-          <w:rtl w:val="0"/>
-        </w:rPr>
-        <w:t xml:space="preserve"> ponemos como nombre de enfermedad “” y como descripción “”, </w:t>
-      </w:r>
-      <w:r>
-        <w:rPr>
-          <w:b w:val="1"/>
-          <w:i w:val="1"/>
-          <w:color w:val="4472c4"/>
-          <w:rtl w:val="0"/>
-        </w:rPr>
-        <w:t xml:space="preserve">tras </w:t>
-      </w:r>
-      <w:r>
-        <w:rPr>
-          <w:i w:val="1"/>
-          <w:rtl w:val="0"/>
-        </w:rPr>
-        <w:t xml:space="preserve">pulsar el botón de grabar enfermedad</w:t>
-      </w:r>
-      <w:r>
-        <w:rPr>
-          <w:b w:val="1"/>
-          <w:i w:val="1"/>
-          <w:color w:val="4472c4"/>
-          <w:rtl w:val="0"/>
-        </w:rPr>
-        <w:t xml:space="preserve">, entonces </w:t>
-      </w:r>
-      <w:r>
-        <w:rPr>
-          <w:i w:val="1"/>
-          <w:rtl w:val="0"/>
-        </w:rPr>
-        <w:t xml:space="preserve">la aplicación nos muestra el formulario de edición de nuevo y nos indica que tanto el campo nombre como la descripción son obligatorias</w:t>
+          <w:u w:val="single"/>
+        </w:rPr>
+      </w:pPr>
+      <w:r>
+        <w:rPr>
+          <w:u w:val="single"/>
+          <w:rtl w:val="0"/>
+        </w:rPr>
+        <w:t xml:space="preserve">H2/H3-E1 – Creación de partida sin estar registrado como jugador</w:t>
+      </w:r>
+    </w:p>
+    <w:p>
+      <w:pPr>
+        <w:jc w:val="both"/>
+        <w:rPr/>
+      </w:pPr>
+      <w:r>
+        <w:rPr>
+          <w:rtl w:val="0"/>
+        </w:rPr>
+        <w:t xml:space="preserve">Dado a que no estamos registrados como ningún jugador en el sistema, cuando se pulse el botón de crear partida no pasará nada, entonces se mostrará un aviso de que el usuario debe registrarse o loguearse en el sistema para poder jugar una partida.</w:t>
+      </w:r>
+    </w:p>
+    <w:p>
+      <w:pPr>
+        <w:jc w:val="both"/>
+        <w:rPr/>
+      </w:pPr>
+      <w:r>
+        <w:rPr>
+          <w:rtl w:val="0"/>
+        </w:rPr>
+      </w:r>
+    </w:p>
+    <w:p>
+      <w:pPr>
+        <w:jc w:val="both"/>
+        <w:rPr>
+          <w:u w:val="single"/>
+        </w:rPr>
+      </w:pPr>
+      <w:r>
+        <w:rPr>
+          <w:u w:val="single"/>
+          <w:rtl w:val="0"/>
+        </w:rPr>
+        <w:t xml:space="preserve">H2/H3-E2 – Invitar a un jugador inexistente</w:t>
+      </w:r>
+    </w:p>
+    <w:p>
+      <w:pPr>
+        <w:jc w:val="both"/>
+        <w:rPr/>
+      </w:pPr>
+      <w:r>
+        <w:rPr>
+          <w:rtl w:val="0"/>
+        </w:rPr>
+        <w:t xml:space="preserve">Una vez registrado en el sistema como jugador1 y creado una partida, al intentar invitar a un jugador con un usuario inexistente en la base de datos, salta un aviso diciendo que el usuario nombrado no existe, no permitiendo invitar a ese usuario.</w:t>
+      </w:r>
+    </w:p>
+    <w:p>
+      <w:pPr>
+        <w:jc w:val="both"/>
+        <w:rPr/>
+      </w:pPr>
+      <w:r>
+        <w:rPr>
+          <w:rtl w:val="0"/>
+        </w:rPr>
+      </w:r>
+    </w:p>
+    <w:p>
+      <w:pPr>
+        <w:jc w:val="both"/>
+        <w:rPr>
+          <w:u w:val="single"/>
+        </w:rPr>
+      </w:pPr>
+      <w:r>
+        <w:rPr>
+          <w:u w:val="single"/>
+          <w:rtl w:val="0"/>
+        </w:rPr>
+        <w:t xml:space="preserve">H4-E1 – Unirse a una partida sin estar registrado como jugador</w:t>
+      </w:r>
+    </w:p>
+    <w:p>
+      <w:pPr>
+        <w:jc w:val="both"/>
+        <w:rPr/>
+      </w:pPr>
+      <w:r>
+        <w:rPr>
+          <w:rtl w:val="0"/>
+        </w:rPr>
+        <w:t xml:space="preserve">Dado a que no estamos registrados como ningún jugador en el sistema, cuando se pulse el botón de unirse a partida no pasará nada, entonces se mostrará un aviso de que el usuario debe registrarse o loguearse en el sistema para poder jugar una partida.</w:t>
+      </w:r>
+    </w:p>
+    <w:p>
+      <w:pPr>
+        <w:jc w:val="both"/>
+        <w:rPr/>
+      </w:pPr>
+      <w:r>
+        <w:rPr>
+          <w:rtl w:val="0"/>
+        </w:rPr>
+      </w:r>
+    </w:p>
+    <w:p>
+      <w:pPr>
+        <w:jc w:val="both"/>
+        <w:rPr>
+          <w:u w:val="single"/>
+        </w:rPr>
+      </w:pPr>
+      <w:r>
+        <w:rPr>
+          <w:u w:val="single"/>
+          <w:rtl w:val="0"/>
+        </w:rPr>
+        <w:t xml:space="preserve">H4-E2 – Unirse a una partida llena</w:t>
+      </w:r>
+    </w:p>
+    <w:p>
+      <w:pPr>
+        <w:jc w:val="both"/>
+        <w:rPr/>
+      </w:pPr>
+      <w:r>
+        <w:rPr>
+          <w:rtl w:val="0"/>
+        </w:rPr>
+        <w:t xml:space="preserve">Una vez registrado en el sistema como jugador1, si se intenta unir a una partida donde ya se ha alcanzado el máximo de jugadores disponibles, el sistema le mandará un aviso, diciendo que la partida ya se encuentra llena y no puede unirse, negándole el acceso a la partida.</w:t>
+      </w:r>
+    </w:p>
+    <w:p>
+      <w:pPr>
+        <w:jc w:val="both"/>
+        <w:rPr/>
+      </w:pPr>
+      <w:r>
+        <w:rPr>
+          <w:rtl w:val="0"/>
+        </w:rPr>
+      </w:r>
+    </w:p>
+    <w:p>
+      <w:pPr>
+        <w:jc w:val="both"/>
+        <w:rPr>
+          <w:u w:val="single"/>
+        </w:rPr>
+      </w:pPr>
+      <w:r>
+        <w:rPr>
+          <w:u w:val="single"/>
+          <w:rtl w:val="0"/>
+        </w:rPr>
+        <w:t xml:space="preserve">H4-E3 – Unirse a una partida ya empezada</w:t>
+      </w:r>
+    </w:p>
+    <w:p>
+      <w:pPr>
+        <w:jc w:val="both"/>
+        <w:rPr/>
+      </w:pPr>
+      <w:r>
+        <w:rPr>
+          <w:rtl w:val="0"/>
+        </w:rPr>
+        <w:t xml:space="preserve">Una vez registrado como jugador1, si se intenta unir a una partida multijugador con espacio para unirse, pero la partida ya está empezada, el sistema le mandará un aviso, diciendo que la partida ya ha sido empezada y no puede unirse, negándole el acceso a la partida.</w:t>
+      </w:r>
+    </w:p>
+    <w:p>
+      <w:pPr>
+        <w:jc w:val="both"/>
+        <w:rPr/>
+      </w:pPr>
+      <w:r>
+        <w:rPr>
+          <w:rtl w:val="0"/>
+        </w:rPr>
+      </w:r>
+    </w:p>
+    <w:p>
+      <w:pPr>
+        <w:jc w:val="both"/>
+        <w:rPr/>
+      </w:pPr>
+      <w:r>
+        <w:rPr>
+          <w:u w:val="single"/>
+          <w:rtl w:val="0"/>
+        </w:rPr>
+        <w:t xml:space="preserve">H6-E1 – Repetición de dos dados para una misma zona de criterios</w:t>
+      </w:r>
+      <w:r>
+        <w:rPr>
+          <w:rtl w:val="0"/>
+        </w:rPr>
+      </w:r>
+    </w:p>
+    <w:p>
+      <w:pPr>
+        <w:jc w:val="both"/>
+        <w:rPr/>
+      </w:pPr>
+      <w:r>
+        <w:rPr>
+          <w:rtl w:val="0"/>
+        </w:rPr>
+        <w:t xml:space="preserve">Dado que estamos autenticados en el sistema como jugador1 y entremos en una partida, si al tirar los dados para decidir los criterios se repite el valor de los dos primeros dados (correspondientes a los criterios A) o el de los dos últimos (correspondientes a los criterios B), el sistema guardará el valor del primer dado lanzado, y se volverá a lanzar el otro dado hasta que devuelva un valor diferente al dado anterior.</w:t>
+      </w:r>
+    </w:p>
+    <w:p>
+      <w:pPr>
+        <w:jc w:val="both"/>
+        <w:rPr/>
+      </w:pPr>
+      <w:r>
+        <w:rPr>
+          <w:rtl w:val="0"/>
+        </w:rPr>
+      </w:r>
+    </w:p>
+    <w:p>
+      <w:pPr>
+        <w:jc w:val="both"/>
+        <w:rPr>
+          <w:u w:val="single"/>
+        </w:rPr>
+      </w:pPr>
+      <w:r>
+        <w:rPr>
+          <w:u w:val="single"/>
+          <w:rtl w:val="0"/>
+        </w:rPr>
+        <w:t xml:space="preserve">H9-E1 – Límite máximo de usos de un territorio en modo multijugador</w:t>
+      </w:r>
+    </w:p>
+    <w:p>
+      <w:pPr>
+        <w:jc w:val="both"/>
+        <w:rPr/>
+      </w:pPr>
+      <w:r>
+        <w:rPr>
+          <w:rtl w:val="0"/>
+        </w:rPr>
+        <w:t xml:space="preserve">Dado que estamos autenticados en el sistema como jugador1 y estamos en una partida, si se ha alcanzado el nº máximo de veces que se puede elegir un territorio e intentamos volver a elegirlo, el sistema mostrará un aviso diciendo que dicho territorio ya ha alcanzado su máximo nº de usos, por lo que tendremos que escoger otro territorio disponible.</w:t>
+      </w:r>
+    </w:p>
+    <w:p>
+      <w:pPr>
+        <w:jc w:val="both"/>
+        <w:rPr/>
+      </w:pPr>
+      <w:r>
+        <w:rPr>
+          <w:rtl w:val="0"/>
+        </w:rPr>
+      </w:r>
+    </w:p>
+    <w:p>
+      <w:pPr>
+        <w:jc w:val="both"/>
+        <w:rPr>
+          <w:u w:val="single"/>
+        </w:rPr>
+      </w:pPr>
+      <w:r>
+        <w:rPr>
+          <w:u w:val="single"/>
+          <w:rtl w:val="0"/>
+        </w:rPr>
+        <w:t xml:space="preserve">H9-E2 – Límite máximo de usos de un territorio en modo un jugador</w:t>
+      </w:r>
+    </w:p>
+    <w:p>
+      <w:pPr>
+        <w:jc w:val="both"/>
+        <w:rPr/>
+      </w:pPr>
+      <w:r>
+        <w:rPr>
+          <w:rtl w:val="0"/>
+        </w:rPr>
+        <w:t xml:space="preserve">Dado que estamos autenticados en el sistema como jugador1 y estamos en una partida, si se ha alcanzado el nº máximo de veces que se puede elegir un territorio e intentamos volver a elegirlo, el sistema mostrará un aviso diciendo que dicho territorio ya ha alcanzado su máximo nº de usos, por lo que tendremos que escoger otro territorio disponible. Si este suceso ocurre en el turno donde el dado elige el territorio, el sistema volverá a lanzar ese dado hasta sacar un territorio disponible.</w:t>
+      </w:r>
+    </w:p>
+    <w:p>
+      <w:pPr>
+        <w:jc w:val="both"/>
+        <w:rPr/>
+      </w:pPr>
+      <w:r>
+        <w:rPr>
+          <w:rtl w:val="0"/>
+        </w:rPr>
+      </w:r>
+    </w:p>
+    <w:p>
+      <w:pPr>
+        <w:jc w:val="both"/>
+        <w:rPr>
+          <w:u w:val="single"/>
+        </w:rPr>
+      </w:pPr>
+      <w:r>
+        <w:rPr>
+          <w:u w:val="single"/>
+          <w:rtl w:val="0"/>
+        </w:rPr>
+        <w:t xml:space="preserve">H10-E1 – Colocación de territorios no contiguos a otros ya colocados en el mapa</w:t>
+      </w:r>
+    </w:p>
+    <w:p>
+      <w:pPr>
+        <w:jc w:val="both"/>
+        <w:rPr/>
+      </w:pPr>
+      <w:r>
+        <w:rPr>
+          <w:rtl w:val="0"/>
+        </w:rPr>
+        <w:t xml:space="preserve">Dado que estamos autenticados en el sistema como jugador1 y estamos en una partida, si en el momento de colocar territorio no se coloca en una casilla contigua a una en la que ya haya un territorio, el sistema no te permitirá colocarlo en esa posición.</w:t>
+      </w:r>
+    </w:p>
+    <w:p>
+      <w:pPr>
+        <w:jc w:val="both"/>
+        <w:rPr/>
+      </w:pPr>
+      <w:r>
+        <w:rPr>
+          <w:rtl w:val="0"/>
+        </w:rPr>
+      </w:r>
+    </w:p>
+    <w:p>
+      <w:pPr>
+        <w:jc w:val="both"/>
+        <w:rPr>
+          <w:u w:val="single"/>
+        </w:rPr>
+      </w:pPr>
+      <w:r>
+        <w:rPr>
+          <w:u w:val="single"/>
+          <w:rtl w:val="0"/>
+        </w:rPr>
+        <w:t xml:space="preserve">H10-E2 – Colocación de territorios no contiguos a otros colocados en el mismo turno</w:t>
+      </w:r>
+    </w:p>
+    <w:p>
+      <w:pPr>
+        <w:jc w:val="both"/>
+        <w:rPr/>
+      </w:pPr>
+      <w:r>
+        <w:rPr>
+          <w:rtl w:val="0"/>
+        </w:rPr>
+        <w:t xml:space="preserve">Dado que estamos autenticados en el sistema como jugador1 y estamos en una partida, si en el momento de colocar territorio no se coloca en una casilla contigua a una en la que se haya dibujado un territorio en el mismo turno, el sistema no te permitirá colocarlo en esa posición.</w:t>
+      </w:r>
+    </w:p>
+    <w:p>
+      <w:pPr>
+        <w:jc w:val="both"/>
+        <w:rPr>
+          <w:u w:val="single"/>
+        </w:rPr>
+      </w:pPr>
+      <w:r>
+        <w:rPr>
+          <w:rtl w:val="0"/>
+        </w:rPr>
+      </w:r>
+    </w:p>
+    <w:p>
+      <w:pPr>
+        <w:jc w:val="both"/>
+        <w:rPr>
+          <w:u w:val="single"/>
+        </w:rPr>
+      </w:pPr>
+      <w:r>
+        <w:rPr>
+          <w:u w:val="single"/>
+          <w:rtl w:val="0"/>
+        </w:rPr>
+        <w:t xml:space="preserve">H11-E1 – Uso de poder +1/-1 sin tener el poder</w:t>
+      </w:r>
+    </w:p>
+    <w:p>
+      <w:pPr>
+        <w:jc w:val="both"/>
+        <w:rPr/>
+      </w:pPr>
+      <w:r>
+        <w:rPr>
+          <w:rtl w:val="0"/>
+        </w:rPr>
+        <w:t xml:space="preserve">Dado que estamos autenticados en el sistema como jugador1 y estamos en una partida, si se pulsa una casilla +1 o -1 para usar el poder ‘+1/-1’ cuando no hay ningún poder acumulado, el sistema no permitirá añadir la cantidad deseada al dado.</w:t>
+      </w:r>
+    </w:p>
+    <w:p>
+      <w:pPr>
+        <w:jc w:val="both"/>
+        <w:rPr/>
+      </w:pPr>
+      <w:r>
+        <w:rPr>
+          <w:rtl w:val="0"/>
+        </w:rPr>
+      </w:r>
+    </w:p>
+    <w:p>
+      <w:pPr>
+        <w:jc w:val="both"/>
+        <w:rPr>
+          <w:u w:val="single"/>
+        </w:rPr>
+      </w:pPr>
+      <w:r>
+        <w:rPr>
+          <w:u w:val="single"/>
+          <w:rtl w:val="0"/>
+        </w:rPr>
+        <w:t xml:space="preserve">H11-E2 – Uso de poder +1/-1 ya usados</w:t>
+      </w:r>
+    </w:p>
+    <w:p>
+      <w:pPr>
+        <w:jc w:val="both"/>
+        <w:rPr>
+          <w:u w:val="single"/>
+        </w:rPr>
+      </w:pPr>
+      <w:r>
+        <w:rPr>
+          <w:rtl w:val="0"/>
+        </w:rPr>
+        <w:t xml:space="preserve">Dado que estamos autenticados en el sistema como jugador1 y estamos en una partida, si en el momento de pulsar en una casilla +1 o -1 ya se ha usado con anterioridad, el sistema no te permitirá volver a sumar la cantidad al dado.</w:t>
+      </w:r>
+      <w:r>
+        <w:rPr>
+          <w:rtl w:val="0"/>
+        </w:rPr>
+      </w:r>
+    </w:p>
+    <w:p>
+      <w:pPr>
+        <w:jc w:val="both"/>
+        <w:rPr>
+          <w:u w:val="single"/>
+        </w:rPr>
+      </w:pPr>
+      <w:r>
+        <w:rPr>
+          <w:rtl w:val="0"/>
+        </w:rPr>
+      </w:r>
+    </w:p>
+    <w:p>
+      <w:pPr>
+        <w:jc w:val="both"/>
+        <w:rPr>
+          <w:u w:val="single"/>
+        </w:rPr>
+      </w:pPr>
+      <w:r>
+        <w:rPr>
+          <w:u w:val="single"/>
+          <w:rtl w:val="0"/>
+        </w:rPr>
+        <w:t xml:space="preserve">H11-E3 – Uso de poder +1/-1 después de empezar</w:t>
+      </w:r>
+    </w:p>
+    <w:p>
+      <w:pPr>
+        <w:jc w:val="both"/>
+        <w:rPr>
+          <w:u w:val="single"/>
+        </w:rPr>
+      </w:pPr>
+      <w:r>
+        <w:rPr>
+          <w:rtl w:val="0"/>
+        </w:rPr>
+        <w:t xml:space="preserve">Dado que estamos autenticados en el sistema como jugador1 y estamos en una partida, si en el momento de pulsar en una casilla +1 o -1 ya se ha empezado a dibujar territorios, el sistema no te permitirá sumar o restar la cantidad necesaria al dado.</w:t>
+      </w:r>
+      <w:r>
+        <w:rPr>
+          <w:rtl w:val="0"/>
+        </w:rPr>
+      </w:r>
+    </w:p>
+    <w:p>
+      <w:pPr>
+        <w:jc w:val="both"/>
+        <w:rPr>
+          <w:u w:val="single"/>
+        </w:rPr>
+      </w:pPr>
+      <w:r>
+        <w:rPr>
+          <w:rtl w:val="0"/>
+        </w:rPr>
+      </w:r>
+    </w:p>
+    <w:p>
+      <w:pPr>
+        <w:jc w:val="both"/>
+        <w:rPr>
+          <w:u w:val="single"/>
+        </w:rPr>
+      </w:pPr>
+      <w:r>
+        <w:rPr>
+          <w:u w:val="single"/>
+          <w:rtl w:val="0"/>
+        </w:rPr>
+        <w:t xml:space="preserve">H11-E4 – Máximo de acumulación de poder +1/-1</w:t>
+      </w:r>
+    </w:p>
+    <w:p>
+      <w:pPr>
+        <w:jc w:val="both"/>
+        <w:rPr/>
+      </w:pPr>
+      <w:r>
+        <w:rPr>
+          <w:rtl w:val="0"/>
+        </w:rPr>
+        <w:t xml:space="preserve">Dado que estamos autenticados en el sistema como jugador1 y estamos en una partida, si en el momento de elegir donde se acumula el poder +1/-1 ya se ha acumulado 3 veces en el mismo lugar, el sistema no permitirá acumular hasta 4 veces el mismo poder.</w:t>
+      </w:r>
+    </w:p>
+    <w:p>
+      <w:pPr>
+        <w:jc w:val="both"/>
+        <w:rPr/>
+      </w:pPr>
+      <w:r>
+        <w:rPr>
+          <w:rtl w:val="0"/>
+        </w:rPr>
+      </w:r>
+    </w:p>
+    <w:p>
+      <w:pPr>
+        <w:jc w:val="both"/>
+        <w:rPr>
+          <w:u w:val="single"/>
+        </w:rPr>
+      </w:pPr>
+      <w:r>
+        <w:rPr>
+          <w:u w:val="single"/>
+          <w:rtl w:val="0"/>
+        </w:rPr>
+        <w:t xml:space="preserve">H11-E5 – Uso del poder -1 con una cantidad de dibujos igual a 1</w:t>
+      </w:r>
+    </w:p>
+    <w:p>
+      <w:pPr>
+        <w:jc w:val="both"/>
+        <w:rPr/>
+      </w:pPr>
+      <w:r>
+        <w:rPr>
+          <w:rtl w:val="0"/>
+        </w:rPr>
+        <w:t xml:space="preserve">Dado que estamos autenticados en el sistema como jugador1 y estamos en una partida, si en el momento de usar el poder -1 cuando la cantidad a dibujar territorios sea igual a 1, el sistema no permitirá sumar  esa cantidad.</w:t>
+      </w:r>
+    </w:p>
+    <w:p>
+      <w:pPr>
+        <w:jc w:val="both"/>
+        <w:rPr/>
+      </w:pPr>
+      <w:r>
+        <w:rPr>
+          <w:rtl w:val="0"/>
+        </w:rPr>
+      </w:r>
+    </w:p>
+    <w:p>
+      <w:pPr>
+        <w:jc w:val="both"/>
+        <w:rPr>
+          <w:u w:val="single"/>
+        </w:rPr>
+      </w:pPr>
+      <w:r>
+        <w:rPr>
+          <w:u w:val="single"/>
+          <w:rtl w:val="0"/>
+        </w:rPr>
+        <w:t xml:space="preserve">H17-E1 – Creación de usuario con casos no permitidos</w:t>
+      </w:r>
+    </w:p>
+    <w:p>
+      <w:pPr>
+        <w:jc w:val="both"/>
+        <w:rPr/>
+      </w:pPr>
+      <w:r>
+        <w:rPr>
+          <w:rtl w:val="0"/>
+        </w:rPr>
+        <w:t xml:space="preserve">Dado que no estamos registrados en el sistema, si se intenta registrar un usuario en cualquiera de los siguientes casos:</w:t>
+      </w:r>
+    </w:p>
+    <w:p>
+      <w:pPr>
+        <w:numPr>
+          <w:ilvl w:val="0"/>
+          <w:numId w:val="2"/>
+        </w:numPr>
+        <w:ind w:left="720" w:hanging="360"/>
+        <w:jc w:val="both"/>
+        <w:rPr>
+          <w:u w:val="none"/>
+        </w:rPr>
+      </w:pPr>
+      <w:r>
+        <w:rPr>
+          <w:rtl w:val="0"/>
+        </w:rPr>
+        <w:t xml:space="preserve">Nombre de usuario ya existente</w:t>
+      </w:r>
+    </w:p>
+    <w:p>
+      <w:pPr>
+        <w:numPr>
+          <w:ilvl w:val="0"/>
+          <w:numId w:val="2"/>
+        </w:numPr>
+        <w:ind w:left="720" w:hanging="360"/>
+        <w:jc w:val="both"/>
+        <w:rPr>
+          <w:u w:val="none"/>
+        </w:rPr>
+      </w:pPr>
+      <w:r>
+        <w:rPr>
+          <w:rtl w:val="0"/>
+        </w:rPr>
+        <w:t xml:space="preserve">Fecha de nacimiento superior a la fecha actual</w:t>
+      </w:r>
+    </w:p>
+    <w:p>
+      <w:pPr>
+        <w:ind w:left="0" w:firstLine="0"/>
+        <w:jc w:val="both"/>
+        <w:rPr/>
+      </w:pPr>
+      <w:r>
+        <w:rPr>
+          <w:rtl w:val="0"/>
+        </w:rPr>
+        <w:t xml:space="preserve">El sistema no permitirá crear ese usuario y vaciará los datos para volver a rellenarlos.</w:t>
+      </w:r>
+    </w:p>
+    <w:p>
+      <w:pPr>
+        <w:jc w:val="both"/>
+        <w:rPr>
+          <w:u w:val="single"/>
+        </w:rPr>
+      </w:pPr>
+      <w:r>
+        <w:rPr>
+          <w:rtl w:val="0"/>
+        </w:rPr>
+      </w:r>
+    </w:p>
+    <w:p>
+      <w:pPr>
+        <w:jc w:val="both"/>
+        <w:rPr>
+          <w:u w:val="single"/>
+        </w:rPr>
+      </w:pPr>
+      <w:r>
+        <w:rPr>
+          <w:u w:val="single"/>
+          <w:rtl w:val="0"/>
+        </w:rPr>
+        <w:t xml:space="preserve">H18-E1 – Inicio de sesión con usuario o contraseña no válidos</w:t>
+      </w:r>
+    </w:p>
+    <w:p>
+      <w:pPr>
+        <w:jc w:val="both"/>
+        <w:rPr/>
+      </w:pPr>
+      <w:r>
+        <w:rPr>
+          <w:rtl w:val="0"/>
+        </w:rPr>
+        <w:t xml:space="preserve">Dado a que aún no estamos logueados como ningún usuario, si se intenta iniciar sesión con un usuario inexistente en la base de datos o se introduce la contraseña incorrecta para el usuario, el sistema indicará que el usuario o la contraseña han sido incorrectos y reiniciará los campos de valor para volver a intentar el inicio de sesión</w:t>
+      </w:r>
+    </w:p>
+    <w:p>
+      <w:pPr>
+        <w:jc w:val="both"/>
+        <w:rPr/>
+      </w:pPr>
+      <w:r>
+        <w:rPr>
+          <w:rtl w:val="0"/>
+        </w:rPr>
+      </w:r>
+    </w:p>
+    <w:p>
+      <w:pPr>
+        <w:jc w:val="both"/>
+        <w:rPr>
+          <w:u w:val="single"/>
+        </w:rPr>
+      </w:pPr>
+      <w:r>
+        <w:rPr>
+          <w:u w:val="single"/>
+          <w:rtl w:val="0"/>
+        </w:rPr>
+        <w:t xml:space="preserve">H19-E1 – Ver estadísticas sin ser admin o usuario</w:t>
+      </w:r>
+    </w:p>
+    <w:p>
+      <w:pPr>
+        <w:jc w:val="both"/>
+        <w:rPr/>
+      </w:pPr>
+      <w:r>
+        <w:rPr>
+          <w:rtl w:val="0"/>
+        </w:rPr>
+        <w:t xml:space="preserve">Dado a que estamos en el menú principal, si no se está logueado como admin o usuario y se pulsa el botón de estadísticas, el sistema no te permitirá acceder a esa ventana.</w:t>
+      </w:r>
+    </w:p>
+    <w:p>
+      <w:pPr>
+        <w:jc w:val="both"/>
+        <w:rPr/>
+      </w:pPr>
+      <w:r>
+        <w:rPr>
+          <w:rtl w:val="0"/>
+        </w:rPr>
+      </w:r>
+    </w:p>
+    <w:p>
+      <w:pPr>
+        <w:jc w:val="both"/>
+        <w:rPr>
+          <w:u w:val="single"/>
+        </w:rPr>
+      </w:pPr>
+      <w:r>
+        <w:rPr>
+          <w:u w:val="single"/>
+          <w:rtl w:val="0"/>
+        </w:rPr>
+        <w:t xml:space="preserve">H20-E1 – Ver estadísticas de usuario sin ser usuario</w:t>
+      </w:r>
+    </w:p>
+    <w:p>
+      <w:pPr>
+        <w:jc w:val="both"/>
+        <w:rPr/>
+      </w:pPr>
+      <w:r>
+        <w:rPr>
+          <w:rtl w:val="0"/>
+        </w:rPr>
+        <w:t xml:space="preserve">Dado a que estamos en el menú principal, si no se está logueado como usuario y se pulsa el botón de estadísticas individuales, el sistema no te permitirá acceder a esa ventana.</w:t>
+      </w:r>
+    </w:p>
+    <w:p>
+      <w:pPr>
+        <w:jc w:val="both"/>
+        <w:rPr/>
+      </w:pPr>
+      <w:r>
+        <w:rPr>
+          <w:rtl w:val="0"/>
+        </w:rPr>
+      </w:r>
+    </w:p>
+    <w:p>
+      <w:pPr>
+        <w:jc w:val="both"/>
+        <w:rPr/>
+      </w:pPr>
+      <w:r>
+        <w:rPr>
+          <w:rtl w:val="0"/>
+        </w:rPr>
       </w:r>
     </w:p>
     <w:p>
@@ -3764,7 +4515,7 @@
         <w:rPr>
           <w:rtl w:val="0"/>
         </w:rPr>
-        <w:t xml:space="preserve">Este poder suma +1 o -1 al dado escogido y pueden usarse varios poderes a la vez. En el caso del -1 no se puede llegar a número negativos, por tanto el mínimo número que se puede obtener con este poder sería 0 (que indicaría que el jugador no coloca ningún territorio en su mapa). Tienen 3 usos  cada uno (3 el +1 y 3 el -1) y solo afecta al jugador que lo usa.</w:t>
+        <w:t xml:space="preserve">Este poder suma +1 o -1 al dado escogido y pueden usarse varios poderes a la vez. En el caso del -1 no se puede llegar a número negativos, por tanto el mínimo número que se puede obtener con este poder sería 1.44 Tienen 3 usos  cada uno (3 el +1 y 3 el -1) y solo afecta al jugador que lo usa.</w:t>
       </w:r>
     </w:p>
     <w:p>
@@ -6118,7 +6869,7 @@
     <w:lvl w:ilvl="0">
       <w:start w:val="1"/>
       <w:numFmt w:val="bullet"/>
-      <w:lvlText w:val="●"/>
+      <w:lvlText w:val="-"/>
       <w:lvlJc w:val="left"/>
       <w:pPr>
         <w:ind w:left="720" w:hanging="360"/>
@@ -6130,7 +6881,7 @@
     <w:lvl w:ilvl="1">
       <w:start w:val="1"/>
       <w:numFmt w:val="bullet"/>
-      <w:lvlText w:val="○"/>
+      <w:lvlText w:val="-"/>
       <w:lvlJc w:val="left"/>
       <w:pPr>
         <w:ind w:left="1440" w:hanging="360"/>
@@ -6142,7 +6893,7 @@
     <w:lvl w:ilvl="2">
       <w:start w:val="1"/>
       <w:numFmt w:val="bullet"/>
-      <w:lvlText w:val="■"/>
+      <w:lvlText w:val="-"/>
       <w:lvlJc w:val="left"/>
       <w:pPr>
         <w:ind w:left="2160" w:hanging="360"/>
@@ -6154,7 +6905,7 @@
     <w:lvl w:ilvl="3">
       <w:start w:val="1"/>
       <w:numFmt w:val="bullet"/>
-      <w:lvlText w:val="●"/>
+      <w:lvlText w:val="-"/>
       <w:lvlJc w:val="left"/>
       <w:pPr>
         <w:ind w:left="2880" w:hanging="360"/>
@@ -6166,7 +6917,7 @@
     <w:lvl w:ilvl="4">
       <w:start w:val="1"/>
       <w:numFmt w:val="bullet"/>
-      <w:lvlText w:val="○"/>
+      <w:lvlText w:val="-"/>
       <w:lvlJc w:val="left"/>
       <w:pPr>
         <w:ind w:left="3600" w:hanging="360"/>
@@ -6178,7 +6929,7 @@
     <w:lvl w:ilvl="5">
       <w:start w:val="1"/>
       <w:numFmt w:val="bullet"/>
-      <w:lvlText w:val="■"/>
+      <w:lvlText w:val="-"/>
       <w:lvlJc w:val="left"/>
       <w:pPr>
         <w:ind w:left="4320" w:hanging="360"/>
@@ -6190,7 +6941,7 @@
     <w:lvl w:ilvl="6">
       <w:start w:val="1"/>
       <w:numFmt w:val="bullet"/>
-      <w:lvlText w:val="●"/>
+      <w:lvlText w:val="-"/>
       <w:lvlJc w:val="left"/>
       <w:pPr>
         <w:ind w:left="5040" w:hanging="360"/>
@@ -6202,7 +6953,7 @@
     <w:lvl w:ilvl="7">
       <w:start w:val="1"/>
       <w:numFmt w:val="bullet"/>
-      <w:lvlText w:val="○"/>
+      <w:lvlText w:val="-"/>
       <w:lvlJc w:val="left"/>
       <w:pPr>
         <w:ind w:left="5760" w:hanging="360"/>
@@ -6214,7 +6965,7 @@
     <w:lvl w:ilvl="8">
       <w:start w:val="1"/>
       <w:numFmt w:val="bullet"/>
-      <w:lvlText w:val="■"/>
+      <w:lvlText w:val="-"/>
       <w:lvlJc w:val="left"/>
       <w:pPr>
         <w:ind w:left="6480" w:hanging="360"/>
@@ -6225,116 +6976,6 @@
     </w:lvl>
   </w:abstractNum>
   <w:abstractNum w:abstractNumId="3">
-    <w:lvl w:ilvl="0">
-      <w:start w:val="1"/>
-      <w:numFmt w:val="bullet"/>
-      <w:lvlText w:val="●"/>
-      <w:lvlJc w:val="left"/>
-      <w:pPr>
-        <w:ind w:left="720" w:hanging="360"/>
-      </w:pPr>
-      <w:rPr>
-        <w:rFonts w:ascii="Noto Sans Symbols" w:cs="Noto Sans Symbols" w:eastAsia="Noto Sans Symbols" w:hAnsi="Noto Sans Symbols"/>
-      </w:rPr>
-    </w:lvl>
-    <w:lvl w:ilvl="1">
-      <w:start w:val="1"/>
-      <w:numFmt w:val="bullet"/>
-      <w:lvlText w:val="o"/>
-      <w:lvlJc w:val="left"/>
-      <w:pPr>
-        <w:ind w:left="1440" w:hanging="360"/>
-      </w:pPr>
-      <w:rPr>
-        <w:rFonts w:ascii="Courier New" w:cs="Courier New" w:eastAsia="Courier New" w:hAnsi="Courier New"/>
-      </w:rPr>
-    </w:lvl>
-    <w:lvl w:ilvl="2">
-      <w:start w:val="1"/>
-      <w:numFmt w:val="bullet"/>
-      <w:lvlText w:val="▪"/>
-      <w:lvlJc w:val="left"/>
-      <w:pPr>
-        <w:ind w:left="2160" w:hanging="360"/>
-      </w:pPr>
-      <w:rPr>
-        <w:rFonts w:ascii="Noto Sans Symbols" w:cs="Noto Sans Symbols" w:eastAsia="Noto Sans Symbols" w:hAnsi="Noto Sans Symbols"/>
-      </w:rPr>
-    </w:lvl>
-    <w:lvl w:ilvl="3">
-      <w:start w:val="1"/>
-      <w:numFmt w:val="bullet"/>
-      <w:lvlText w:val="●"/>
-      <w:lvlJc w:val="left"/>
-      <w:pPr>
-        <w:ind w:left="2880" w:hanging="360"/>
-      </w:pPr>
-      <w:rPr>
-        <w:rFonts w:ascii="Noto Sans Symbols" w:cs="Noto Sans Symbols" w:eastAsia="Noto Sans Symbols" w:hAnsi="Noto Sans Symbols"/>
-      </w:rPr>
-    </w:lvl>
-    <w:lvl w:ilvl="4">
-      <w:start w:val="1"/>
-      <w:numFmt w:val="bullet"/>
-      <w:lvlText w:val="o"/>
-      <w:lvlJc w:val="left"/>
-      <w:pPr>
-        <w:ind w:left="3600" w:hanging="360"/>
-      </w:pPr>
-      <w:rPr>
-        <w:rFonts w:ascii="Courier New" w:cs="Courier New" w:eastAsia="Courier New" w:hAnsi="Courier New"/>
-      </w:rPr>
-    </w:lvl>
-    <w:lvl w:ilvl="5">
-      <w:start w:val="1"/>
-      <w:numFmt w:val="bullet"/>
-      <w:lvlText w:val="▪"/>
-      <w:lvlJc w:val="left"/>
-      <w:pPr>
-        <w:ind w:left="4320" w:hanging="360"/>
-      </w:pPr>
-      <w:rPr>
-        <w:rFonts w:ascii="Noto Sans Symbols" w:cs="Noto Sans Symbols" w:eastAsia="Noto Sans Symbols" w:hAnsi="Noto Sans Symbols"/>
-      </w:rPr>
-    </w:lvl>
-    <w:lvl w:ilvl="6">
-      <w:start w:val="1"/>
-      <w:numFmt w:val="bullet"/>
-      <w:lvlText w:val="●"/>
-      <w:lvlJc w:val="left"/>
-      <w:pPr>
-        <w:ind w:left="5040" w:hanging="360"/>
-      </w:pPr>
-      <w:rPr>
-        <w:rFonts w:ascii="Noto Sans Symbols" w:cs="Noto Sans Symbols" w:eastAsia="Noto Sans Symbols" w:hAnsi="Noto Sans Symbols"/>
-      </w:rPr>
-    </w:lvl>
-    <w:lvl w:ilvl="7">
-      <w:start w:val="1"/>
-      <w:numFmt w:val="bullet"/>
-      <w:lvlText w:val="o"/>
-      <w:lvlJc w:val="left"/>
-      <w:pPr>
-        <w:ind w:left="5760" w:hanging="360"/>
-      </w:pPr>
-      <w:rPr>
-        <w:rFonts w:ascii="Courier New" w:cs="Courier New" w:eastAsia="Courier New" w:hAnsi="Courier New"/>
-      </w:rPr>
-    </w:lvl>
-    <w:lvl w:ilvl="8">
-      <w:start w:val="1"/>
-      <w:numFmt w:val="bullet"/>
-      <w:lvlText w:val="▪"/>
-      <w:lvlJc w:val="left"/>
-      <w:pPr>
-        <w:ind w:left="6480" w:hanging="360"/>
-      </w:pPr>
-      <w:rPr>
-        <w:rFonts w:ascii="Noto Sans Symbols" w:cs="Noto Sans Symbols" w:eastAsia="Noto Sans Symbols" w:hAnsi="Noto Sans Symbols"/>
-      </w:rPr>
-    </w:lvl>
-  </w:abstractNum>
-  <w:abstractNum w:abstractNumId="4">
     <w:lvl w:ilvl="0">
       <w:start w:val="1"/>
       <w:numFmt w:val="bullet"/>
@@ -6452,9 +7093,6 @@
   </w:num>
   <w:num w:numId="3">
     <w:abstractNumId w:val="3"/>
-  </w:num>
-  <w:num w:numId="4">
-    <w:abstractNumId w:val="4"/>
   </w:num>
 </w:numbering>
 </file>
@@ -7247,7 +7885,7 @@
 
 <file path=customXML/item1.xml><?xml version="1.0" encoding="utf-8"?>
 <go:gDocsCustomXmlDataStorage xmlns:go="http://customooxmlschemas.google.com/" xmlns:r="http://schemas.openxmlformats.org/officeDocument/2006/relationships">
-  <go:docsCustomData xmlns:go="http://customooxmlschemas.google.com/" roundtripDataSignature="AMtx7miHMDTKweurI4G/kr3YWnOxzstbGA==">AMUW2mUWuqhtDOTNNHc93mM0f8T18s2Le6Q0p3imPwFPQzv7B40Px3LuIAGvnPUa3Pbpch+FSsv6n2QwH3RqXXTqoh8fUZO6sH42kNmoly3m27ZLboAdOf9cKNy966ZQTVlt4gDrfmRK</go:docsCustomData>
+  <go:docsCustomData xmlns:go="http://customooxmlschemas.google.com/" roundtripDataSignature="AMtx7miHMDTKweurI4G/kr3YWnOxzstbGA==">AMUW2mXY1cOFGBC6UlfjmkjFBVKT9qL3JVH3U1trNvCkHihqEYz04W6okwHyzHLXeESyLAg9WIu55Y+52pQ314pkR2zbg2thkcpwuKkuYHUdKeq9slhxB57oafpdoxC+lT5L//TqcMXm</go:docsCustomData>
 </go:gDocsCustomXmlDataStorage>
 </file>
 

</xml_diff>